<commit_message>
more write up complete
</commit_message>
<xml_diff>
--- a/Uhorchak_Data_analysis_info_paper.docx
+++ b/Uhorchak_Data_analysis_info_paper.docx
@@ -67,7 +67,7 @@
         <w:pStyle w:val="BodyText"/>
       </w:pPr>
       <w:r>
-        <w:t xml:space="preserve">1.Purpose: To provide insihts gathered from the border crossing/entry dataset.</w:t>
+        <w:t xml:space="preserve">1.Purpose: To provide insights gathered from the border crossing/entry dataset.</w:t>
       </w:r>
     </w:p>
     <w:p>
@@ -80,13 +80,39 @@
         <w:pStyle w:val="BodyText"/>
       </w:pPr>
       <w:r>
-        <w:t xml:space="preserve">2.Backgorund: The Border Crossing/Entry dataset contains 364,510 records, pertaining to 7 distinct measures (variables). The dataset specifically measures border crossing at the U.S.-Canada and the U.S.-Mexico border, at the port level. Data area available for the following crossing methods: Personal Vehicle Passengers, Personal Vehicles, Truck Containers Empty, Truck Containers Loaded, Trucks, Pedestrians, Rail Containers Empty, Rail Containers Loaded, Train Passengers, Trains, Buses, Bus Passengers. Data is available from 1996, for 103 of 117 port cities, multiple additional dates for the remaining ports.</w:t>
+        <w:t xml:space="preserve">2.Backgorund: The Border Crossing/Entry dataset contains 364,510 records, pertaining to 7 distinct measures (variables). The dataset specifically measures border crossing at the U.S.-Canada and the U.S.-Mexico border, at the port level</w:t>
+      </w:r>
+      <w:r>
+        <w:rPr>
+          <w:rStyle w:val="FootnoteReference"/>
+        </w:rPr>
+        <w:footnoteReference w:id="24"/>
+      </w:r>
+      <w:r>
+        <w:t xml:space="preserve">. Data area available for the following crossing methods: Personal Vehicle Passengers, Personal Vehicles, Truck Containers Empty, Truck Containers Loaded, Trucks, Pedestrians, Rail Containers Empty, Rail Containers Loaded, Train Passengers, Trains, Buses, Bus Passengers</w:t>
+      </w:r>
+      <w:r>
+        <w:rPr>
+          <w:rStyle w:val="FootnoteReference"/>
+        </w:rPr>
+        <w:footnoteReference w:id="26"/>
+      </w:r>
+      <w:r>
+        <w:t xml:space="preserve">d. Data is available from 1996, for 103 of 117 port cities, multiple additional dates for the remaining ports.</w:t>
       </w:r>
     </w:p>
     <w:p>
       <w:pPr>
         <w:pStyle w:val="BodyText"/>
       </w:pPr>
+    </w:p>
+    <w:p>
+      <w:pPr>
+        <w:pStyle w:val="BodyText"/>
+      </w:pPr>
+      <w:r>
+        <w:t xml:space="preserve">3.Assumptions: The following assumptions are made with regard to the border crossing dataset:</w:t>
+      </w:r>
     </w:p>
     <w:p>
       <w:pPr>
@@ -97,13 +123,32 @@
         </w:numPr>
       </w:pPr>
       <w:r>
-        <w:t xml:space="preserve">Discussion:</w:t>
-      </w:r>
-    </w:p>
-    <w:p>
-      <w:pPr>
-        <w:pStyle w:val="FirstParagraph"/>
-      </w:pPr>
+        <w:t xml:space="preserve">Border crossings are ligitately documented individuals, and do not represent smuggling</w:t>
+      </w:r>
+    </w:p>
+    <w:p>
+      <w:pPr>
+        <w:pStyle w:val="Compact"/>
+        <w:numPr>
+          <w:numId w:val="1001"/>
+          <w:ilvl w:val="0"/>
+        </w:numPr>
+      </w:pPr>
+      <w:r>
+        <w:t xml:space="preserve">All crossings are reported for the port city on record, and not surrounding areas</w:t>
+      </w:r>
+    </w:p>
+    <w:p>
+      <w:pPr>
+        <w:pStyle w:val="Compact"/>
+        <w:numPr>
+          <w:numId w:val="1001"/>
+          <w:ilvl w:val="0"/>
+        </w:numPr>
+      </w:pPr>
+      <w:r>
+        <w:t xml:space="preserve">Each crossing represents an individual or vehicle, and may be duplicated at another time in the dataset</w:t>
+      </w:r>
     </w:p>
     <w:p>
       <w:pPr>
@@ -114,7 +159,7 @@
         </w:numPr>
       </w:pPr>
       <w:r>
-        <w:t xml:space="preserve">First</w:t>
+        <w:t xml:space="preserve">Discussion: periodicity of the port cities; pedestrian v port traffic;</w:t>
       </w:r>
     </w:p>
     <w:p>
@@ -131,7 +176,7 @@
         </w:numPr>
       </w:pPr>
       <w:r>
-        <w:t xml:space="preserve">Second</w:t>
+        <w:t xml:space="preserve">First: Every border crossing city experiences periodicity of some sort, especially those where personal passener vehicles and pedestrian traffic is predominant. This phenomenon is evident in Piegan, MT (Figure A), where both personal vehicles and personal passenger vehicles are the predominant method of transportation, and significant spikes occur each year. Similarly, we see that a similar trend is present for Skagway, AK, with buss passengers as the predominant mode of transportation.</w:t>
       </w:r>
     </w:p>
     <w:p>
@@ -148,7 +193,7 @@
         </w:numPr>
       </w:pPr>
       <w:r>
-        <w:t xml:space="preserve">Third</w:t>
+        <w:t xml:space="preserve">Second: There exists a significantly larger traffic footprint at the U.S.-Mexico border, than the U.S.-Canada border. Here is where I talk Andra’s pivot data…</w:t>
       </w:r>
     </w:p>
     <w:p>
@@ -165,6 +210,23 @@
         </w:numPr>
       </w:pPr>
       <w:r>
+        <w:t xml:space="preserve">Third: Anomolies exists within the dataset that warraint further examination, beyond this analysis.</w:t>
+      </w:r>
+    </w:p>
+    <w:p>
+      <w:pPr>
+        <w:pStyle w:val="FirstParagraph"/>
+      </w:pPr>
+    </w:p>
+    <w:p>
+      <w:pPr>
+        <w:pStyle w:val="Compact"/>
+        <w:numPr>
+          <w:numId w:val="1006"/>
+          <w:ilvl w:val="0"/>
+        </w:numPr>
+      </w:pPr>
+      <w:r>
         <w:t xml:space="preserve">Findings: This analysis does something…</w:t>
       </w:r>
     </w:p>
@@ -174,8 +236,12 @@
       </w:pPr>
     </w:p>
     <w:sectPr>
+      <w:headerReference w:type="even" r:id="rId10"/>
       <w:headerReference w:type="default" r:id="rId9"/>
-      <w:footerReference w:type="default" r:id="rId10"/>
+      <w:footerReference w:type="even" r:id="rId12"/>
+      <w:footerReference w:type="default" r:id="rId14"/>
+      <w:headerReference w:type="first" r:id="rId11"/>
+      <w:footerReference w:type="first" r:id="rId13"/>
       <w:pgSz w:w="12240" w:h="15840"/>
       <w:pgMar w:top="1440" w:right="1440" w:bottom="1440" w:left="1440" w:header="720" w:footer="720" w:gutter="0"/>
       <w:cols w:space="720"/>
@@ -190,6 +256,16 @@
 </file>
 
 <file path=word/footer1.xml><?xml version="1.0" encoding="utf-8"?>
+<w:ftr xmlns:wpc="http://schemas.microsoft.com/office/word/2010/wordprocessingCanvas" xmlns:cx="http://schemas.microsoft.com/office/drawing/2014/chartex" xmlns:cx1="http://schemas.microsoft.com/office/drawing/2015/9/8/chartex" xmlns:cx2="http://schemas.microsoft.com/office/drawing/2015/10/21/chartex" xmlns:cx3="http://schemas.microsoft.com/office/drawing/2016/5/9/chartex" xmlns:cx4="http://schemas.microsoft.com/office/drawing/2016/5/10/chartex" xmlns:cx5="http://schemas.microsoft.com/office/drawing/2016/5/11/chartex" xmlns:cx6="http://schemas.microsoft.com/office/drawing/2016/5/12/chartex" xmlns:cx7="http://schemas.microsoft.com/office/drawing/2016/5/13/chartex" xmlns:cx8="http://schemas.microsoft.com/office/drawing/2016/5/14/chartex" xmlns:mc="http://schemas.openxmlformats.org/markup-compatibility/2006" xmlns:aink="http://schemas.microsoft.com/office/drawing/2016/ink" xmlns:am3d="http://schemas.microsoft.com/office/drawing/2017/model3d" xmlns:o="urn:schemas-microsoft-com:office:office" xmlns:r="http://schemas.openxmlformats.org/officeDocument/2006/relationships" xmlns:m="http://schemas.openxmlformats.org/officeDocument/2006/math" xmlns:v="urn:schemas-microsoft-com:vml" xmlns:wp14="http://schemas.microsoft.com/office/word/2010/wordprocessingDrawing" xmlns:wp="http://schemas.openxmlformats.org/drawingml/2006/wordprocessingDrawing" xmlns:w10="urn:schemas-microsoft-com:office:word" xmlns:w="http://schemas.openxmlformats.org/wordprocessingml/2006/main" xmlns:w14="http://schemas.microsoft.com/office/word/2010/wordml" xmlns:w15="http://schemas.microsoft.com/office/word/2012/wordml" xmlns:w16cex="http://schemas.microsoft.com/office/word/2018/wordml/cex" xmlns:w16cid="http://schemas.microsoft.com/office/word/2016/wordml/cid" xmlns:w16="http://schemas.microsoft.com/office/word/2018/wordml" xmlns:w16sdtdh="http://schemas.microsoft.com/office/word/2020/wordml/sdtdatahash" xmlns:w16se="http://schemas.microsoft.com/office/word/2015/wordml/symex" xmlns:wpg="http://schemas.microsoft.com/office/word/2010/wordprocessingGroup" xmlns:wpi="http://schemas.microsoft.com/office/word/2010/wordprocessingInk" xmlns:wne="http://schemas.microsoft.com/office/word/2006/wordml" xmlns:wps="http://schemas.microsoft.com/office/word/2010/wordprocessingShape" mc:Ignorable="w14 w15 w16se w16cid w16 w16cex w16sdtdh wp14">
+  <w:p>
+    <w:pPr>
+      <w:pStyle w:val="Footer"/>
+    </w:pPr>
+  </w:p>
+</w:ftr>
+</file>
+
+<file path=word/footer2.xml><?xml version="1.0" encoding="utf-8"?>
 <w:ftr xmlns:wpc="http://schemas.microsoft.com/office/word/2010/wordprocessingCanvas" xmlns:cx="http://schemas.microsoft.com/office/drawing/2014/chartex" xmlns:cx1="http://schemas.microsoft.com/office/drawing/2015/9/8/chartex" xmlns:cx2="http://schemas.microsoft.com/office/drawing/2015/10/21/chartex" xmlns:cx3="http://schemas.microsoft.com/office/drawing/2016/5/9/chartex" xmlns:cx4="http://schemas.microsoft.com/office/drawing/2016/5/10/chartex" xmlns:cx5="http://schemas.microsoft.com/office/drawing/2016/5/11/chartex" xmlns:cx6="http://schemas.microsoft.com/office/drawing/2016/5/12/chartex" xmlns:cx7="http://schemas.microsoft.com/office/drawing/2016/5/13/chartex" xmlns:cx8="http://schemas.microsoft.com/office/drawing/2016/5/14/chartex" xmlns:mc="http://schemas.openxmlformats.org/markup-compatibility/2006" xmlns:aink="http://schemas.microsoft.com/office/drawing/2016/ink" xmlns:am3d="http://schemas.microsoft.com/office/drawing/2017/model3d" xmlns:o="urn:schemas-microsoft-com:office:office" xmlns:r="http://schemas.openxmlformats.org/officeDocument/2006/relationships" xmlns:m="http://schemas.openxmlformats.org/officeDocument/2006/math" xmlns:v="urn:schemas-microsoft-com:vml" xmlns:wp14="http://schemas.microsoft.com/office/word/2010/wordprocessingDrawing" xmlns:wp="http://schemas.openxmlformats.org/drawingml/2006/wordprocessingDrawing" xmlns:w10="urn:schemas-microsoft-com:office:word" xmlns:w="http://schemas.openxmlformats.org/wordprocessingml/2006/main" xmlns:w14="http://schemas.microsoft.com/office/word/2010/wordml" xmlns:w15="http://schemas.microsoft.com/office/word/2012/wordml" xmlns:w16cex="http://schemas.microsoft.com/office/word/2018/wordml/cex" xmlns:w16cid="http://schemas.microsoft.com/office/word/2016/wordml/cid" xmlns:w16="http://schemas.microsoft.com/office/word/2018/wordml" xmlns:w16sdtdh="http://schemas.microsoft.com/office/word/2020/wordml/sdtdatahash" xmlns:w16se="http://schemas.microsoft.com/office/word/2015/wordml/symex" xmlns:wpg="http://schemas.microsoft.com/office/word/2010/wordprocessingGroup" xmlns:wpi="http://schemas.microsoft.com/office/word/2010/wordprocessingInk" xmlns:wne="http://schemas.microsoft.com/office/word/2006/wordml" xmlns:wps="http://schemas.microsoft.com/office/word/2010/wordprocessingShape" mc:Ignorable="w14 w15 w16se w16cid w16 w16cex w16sdtdh wp14">
   <w:tbl>
     <w:tblPr>
@@ -242,6 +318,20 @@
   <w:p>
     <w:pPr>
       <w:pStyle w:val="Footer"/>
+      <w:jc w:val="center"/>
+    </w:pPr>
+    <w:r>
+      <w:t>(UNCLASSIFIED)</w:t>
+    </w:r>
+  </w:p>
+</w:ftr>
+</file>
+
+<file path=word/footer3.xml><?xml version="1.0" encoding="utf-8"?>
+<w:ftr xmlns:wpc="http://schemas.microsoft.com/office/word/2010/wordprocessingCanvas" xmlns:cx="http://schemas.microsoft.com/office/drawing/2014/chartex" xmlns:cx1="http://schemas.microsoft.com/office/drawing/2015/9/8/chartex" xmlns:cx2="http://schemas.microsoft.com/office/drawing/2015/10/21/chartex" xmlns:cx3="http://schemas.microsoft.com/office/drawing/2016/5/9/chartex" xmlns:cx4="http://schemas.microsoft.com/office/drawing/2016/5/10/chartex" xmlns:cx5="http://schemas.microsoft.com/office/drawing/2016/5/11/chartex" xmlns:cx6="http://schemas.microsoft.com/office/drawing/2016/5/12/chartex" xmlns:cx7="http://schemas.microsoft.com/office/drawing/2016/5/13/chartex" xmlns:cx8="http://schemas.microsoft.com/office/drawing/2016/5/14/chartex" xmlns:mc="http://schemas.openxmlformats.org/markup-compatibility/2006" xmlns:aink="http://schemas.microsoft.com/office/drawing/2016/ink" xmlns:am3d="http://schemas.microsoft.com/office/drawing/2017/model3d" xmlns:o="urn:schemas-microsoft-com:office:office" xmlns:r="http://schemas.openxmlformats.org/officeDocument/2006/relationships" xmlns:m="http://schemas.openxmlformats.org/officeDocument/2006/math" xmlns:v="urn:schemas-microsoft-com:vml" xmlns:wp14="http://schemas.microsoft.com/office/word/2010/wordprocessingDrawing" xmlns:wp="http://schemas.openxmlformats.org/drawingml/2006/wordprocessingDrawing" xmlns:w10="urn:schemas-microsoft-com:office:word" xmlns:w="http://schemas.openxmlformats.org/wordprocessingml/2006/main" xmlns:w14="http://schemas.microsoft.com/office/word/2010/wordml" xmlns:w15="http://schemas.microsoft.com/office/word/2012/wordml" xmlns:w16cex="http://schemas.microsoft.com/office/word/2018/wordml/cex" xmlns:w16cid="http://schemas.microsoft.com/office/word/2016/wordml/cid" xmlns:w16="http://schemas.microsoft.com/office/word/2018/wordml" xmlns:w16sdtdh="http://schemas.microsoft.com/office/word/2020/wordml/sdtdatahash" xmlns:w16se="http://schemas.microsoft.com/office/word/2015/wordml/symex" xmlns:wpg="http://schemas.microsoft.com/office/word/2010/wordprocessingGroup" xmlns:wpi="http://schemas.microsoft.com/office/word/2010/wordprocessingInk" xmlns:wne="http://schemas.microsoft.com/office/word/2006/wordml" xmlns:wps="http://schemas.microsoft.com/office/word/2010/wordprocessingShape" mc:Ignorable="w14 w15 w16se w16cid w16 w16cex w16sdtdh wp14">
+  <w:p>
+    <w:pPr>
+      <w:pStyle w:val="Footer"/>
     </w:pPr>
   </w:p>
 </w:ftr>
@@ -263,10 +353,69 @@
       </w:r>
     </w:p>
   </w:footnote>
+  <w:footnote w:id="24">
+    <w:p>
+      <w:pPr>
+        <w:pStyle w:val="FootnoteText"/>
+      </w:pPr>
+      <w:r>
+        <w:rPr>
+          <w:rStyle w:val="FootnoteReference"/>
+        </w:rPr>
+        <w:footnoteRef/>
+      </w:r>
+      <w:r>
+        <w:t xml:space="preserve"> </w:t>
+      </w:r>
+      <w:r>
+        <w:t xml:space="preserve">Border Crossing/Entry Data. Accessed on 11Jun21.</w:t>
+      </w:r>
+      <w:r>
+        <w:t xml:space="preserve"> </w:t>
+      </w:r>
+      <w:hyperlink r:id="rId25">
+        <w:r>
+          <w:rPr>
+            <w:rStyle w:val="Hyperlink"/>
+          </w:rPr>
+          <w:t xml:space="preserve">https://www.bts.gov/browse-statistical-products-and-data/border-crossing-data/border-crossingentry-data</w:t>
+        </w:r>
+      </w:hyperlink>
+    </w:p>
+  </w:footnote>
+  <w:footnote w:id="26">
+    <w:p>
+      <w:pPr>
+        <w:pStyle w:val="FootnoteText"/>
+      </w:pPr>
+      <w:r>
+        <w:rPr>
+          <w:rStyle w:val="FootnoteReference"/>
+        </w:rPr>
+        <w:footnoteRef/>
+      </w:r>
+      <w:r>
+        <w:t xml:space="preserve"> </w:t>
+      </w:r>
+      <w:r>
+        <w:t xml:space="preserve">Ibid.</w:t>
+      </w:r>
+    </w:p>
+  </w:footnote>
 </w:footnotes>
 </file>
 
 <file path=word/header1.xml><?xml version="1.0" encoding="utf-8"?>
+<w:hdr xmlns:wpc="http://schemas.microsoft.com/office/word/2010/wordprocessingCanvas" xmlns:cx="http://schemas.microsoft.com/office/drawing/2014/chartex" xmlns:cx1="http://schemas.microsoft.com/office/drawing/2015/9/8/chartex" xmlns:cx2="http://schemas.microsoft.com/office/drawing/2015/10/21/chartex" xmlns:cx3="http://schemas.microsoft.com/office/drawing/2016/5/9/chartex" xmlns:cx4="http://schemas.microsoft.com/office/drawing/2016/5/10/chartex" xmlns:cx5="http://schemas.microsoft.com/office/drawing/2016/5/11/chartex" xmlns:cx6="http://schemas.microsoft.com/office/drawing/2016/5/12/chartex" xmlns:cx7="http://schemas.microsoft.com/office/drawing/2016/5/13/chartex" xmlns:cx8="http://schemas.microsoft.com/office/drawing/2016/5/14/chartex" xmlns:mc="http://schemas.openxmlformats.org/markup-compatibility/2006" xmlns:aink="http://schemas.microsoft.com/office/drawing/2016/ink" xmlns:am3d="http://schemas.microsoft.com/office/drawing/2017/model3d" xmlns:o="urn:schemas-microsoft-com:office:office" xmlns:r="http://schemas.openxmlformats.org/officeDocument/2006/relationships" xmlns:m="http://schemas.openxmlformats.org/officeDocument/2006/math" xmlns:v="urn:schemas-microsoft-com:vml" xmlns:wp14="http://schemas.microsoft.com/office/word/2010/wordprocessingDrawing" xmlns:wp="http://schemas.openxmlformats.org/drawingml/2006/wordprocessingDrawing" xmlns:w10="urn:schemas-microsoft-com:office:word" xmlns:w="http://schemas.openxmlformats.org/wordprocessingml/2006/main" xmlns:w14="http://schemas.microsoft.com/office/word/2010/wordml" xmlns:w15="http://schemas.microsoft.com/office/word/2012/wordml" xmlns:w16cex="http://schemas.microsoft.com/office/word/2018/wordml/cex" xmlns:w16cid="http://schemas.microsoft.com/office/word/2016/wordml/cid" xmlns:w16="http://schemas.microsoft.com/office/word/2018/wordml" xmlns:w16sdtdh="http://schemas.microsoft.com/office/word/2020/wordml/sdtdatahash" xmlns:w16se="http://schemas.microsoft.com/office/word/2015/wordml/symex" xmlns:wpg="http://schemas.microsoft.com/office/word/2010/wordprocessingGroup" xmlns:wpi="http://schemas.microsoft.com/office/word/2010/wordprocessingInk" xmlns:wne="http://schemas.microsoft.com/office/word/2006/wordml" xmlns:wps="http://schemas.microsoft.com/office/word/2010/wordprocessingShape" mc:Ignorable="w14 w15 w16se w16cid w16 w16cex w16sdtdh wp14">
+  <w:p>
+    <w:pPr>
+      <w:pStyle w:val="Header"/>
+    </w:pPr>
+  </w:p>
+</w:hdr>
+</file>
+
+<file path=word/header2.xml><?xml version="1.0" encoding="utf-8"?>
 <w:hdr xmlns:wpc="http://schemas.microsoft.com/office/word/2010/wordprocessingCanvas" xmlns:cx="http://schemas.microsoft.com/office/drawing/2014/chartex" xmlns:cx1="http://schemas.microsoft.com/office/drawing/2015/9/8/chartex" xmlns:cx2="http://schemas.microsoft.com/office/drawing/2015/10/21/chartex" xmlns:cx3="http://schemas.microsoft.com/office/drawing/2016/5/9/chartex" xmlns:cx4="http://schemas.microsoft.com/office/drawing/2016/5/10/chartex" xmlns:cx5="http://schemas.microsoft.com/office/drawing/2016/5/11/chartex" xmlns:cx6="http://schemas.microsoft.com/office/drawing/2016/5/12/chartex" xmlns:cx7="http://schemas.microsoft.com/office/drawing/2016/5/13/chartex" xmlns:cx8="http://schemas.microsoft.com/office/drawing/2016/5/14/chartex" xmlns:mc="http://schemas.openxmlformats.org/markup-compatibility/2006" xmlns:aink="http://schemas.microsoft.com/office/drawing/2016/ink" xmlns:am3d="http://schemas.microsoft.com/office/drawing/2017/model3d" xmlns:o="urn:schemas-microsoft-com:office:office" xmlns:r="http://schemas.openxmlformats.org/officeDocument/2006/relationships" xmlns:m="http://schemas.openxmlformats.org/officeDocument/2006/math" xmlns:v="urn:schemas-microsoft-com:vml" xmlns:wp14="http://schemas.microsoft.com/office/word/2010/wordprocessingDrawing" xmlns:wp="http://schemas.openxmlformats.org/drawingml/2006/wordprocessingDrawing" xmlns:w10="urn:schemas-microsoft-com:office:word" xmlns:w="http://schemas.openxmlformats.org/wordprocessingml/2006/main" xmlns:w14="http://schemas.microsoft.com/office/word/2010/wordml" xmlns:w15="http://schemas.microsoft.com/office/word/2012/wordml" xmlns:w16cex="http://schemas.microsoft.com/office/word/2018/wordml/cex" xmlns:w16cid="http://schemas.microsoft.com/office/word/2016/wordml/cid" xmlns:w16="http://schemas.microsoft.com/office/word/2018/wordml" xmlns:w16sdtdh="http://schemas.microsoft.com/office/word/2020/wordml/sdtdatahash" xmlns:w16se="http://schemas.microsoft.com/office/word/2015/wordml/symex" xmlns:wpg="http://schemas.microsoft.com/office/word/2010/wordprocessingGroup" xmlns:wpi="http://schemas.microsoft.com/office/word/2010/wordprocessingInk" xmlns:wne="http://schemas.microsoft.com/office/word/2006/wordml" xmlns:wps="http://schemas.microsoft.com/office/word/2010/wordprocessingShape" mc:Ignorable="w14 w15 w16se w16cid w16 w16cex w16sdtdh wp14">
   <w:tbl>
     <w:tblPr>
@@ -328,6 +477,16 @@
 </w:hdr>
 </file>
 
+<file path=word/header3.xml><?xml version="1.0" encoding="utf-8"?>
+<w:hdr xmlns:wpc="http://schemas.microsoft.com/office/word/2010/wordprocessingCanvas" xmlns:cx="http://schemas.microsoft.com/office/drawing/2014/chartex" xmlns:cx1="http://schemas.microsoft.com/office/drawing/2015/9/8/chartex" xmlns:cx2="http://schemas.microsoft.com/office/drawing/2015/10/21/chartex" xmlns:cx3="http://schemas.microsoft.com/office/drawing/2016/5/9/chartex" xmlns:cx4="http://schemas.microsoft.com/office/drawing/2016/5/10/chartex" xmlns:cx5="http://schemas.microsoft.com/office/drawing/2016/5/11/chartex" xmlns:cx6="http://schemas.microsoft.com/office/drawing/2016/5/12/chartex" xmlns:cx7="http://schemas.microsoft.com/office/drawing/2016/5/13/chartex" xmlns:cx8="http://schemas.microsoft.com/office/drawing/2016/5/14/chartex" xmlns:mc="http://schemas.openxmlformats.org/markup-compatibility/2006" xmlns:aink="http://schemas.microsoft.com/office/drawing/2016/ink" xmlns:am3d="http://schemas.microsoft.com/office/drawing/2017/model3d" xmlns:o="urn:schemas-microsoft-com:office:office" xmlns:r="http://schemas.openxmlformats.org/officeDocument/2006/relationships" xmlns:m="http://schemas.openxmlformats.org/officeDocument/2006/math" xmlns:v="urn:schemas-microsoft-com:vml" xmlns:wp14="http://schemas.microsoft.com/office/word/2010/wordprocessingDrawing" xmlns:wp="http://schemas.openxmlformats.org/drawingml/2006/wordprocessingDrawing" xmlns:w10="urn:schemas-microsoft-com:office:word" xmlns:w="http://schemas.openxmlformats.org/wordprocessingml/2006/main" xmlns:w14="http://schemas.microsoft.com/office/word/2010/wordml" xmlns:w15="http://schemas.microsoft.com/office/word/2012/wordml" xmlns:w16cex="http://schemas.microsoft.com/office/word/2018/wordml/cex" xmlns:w16cid="http://schemas.microsoft.com/office/word/2016/wordml/cid" xmlns:w16="http://schemas.microsoft.com/office/word/2018/wordml" xmlns:w16sdtdh="http://schemas.microsoft.com/office/word/2020/wordml/sdtdatahash" xmlns:w16se="http://schemas.microsoft.com/office/word/2015/wordml/symex" xmlns:wpg="http://schemas.microsoft.com/office/word/2010/wordprocessingGroup" xmlns:wpi="http://schemas.microsoft.com/office/word/2010/wordprocessingInk" xmlns:wne="http://schemas.microsoft.com/office/word/2006/wordml" xmlns:wps="http://schemas.microsoft.com/office/word/2010/wordprocessingShape" mc:Ignorable="w14 w15 w16se w16cid w16 w16cex w16sdtdh wp14">
+  <w:p>
+    <w:pPr>
+      <w:pStyle w:val="Header"/>
+    </w:pPr>
+  </w:p>
+</w:hdr>
+</file>
+
 <file path=word/numbering.xml><?xml version="1.0" encoding="utf-8"?>
 <w:numbering xmlns:w="http://schemas.openxmlformats.org/wordprocessingml/2006/main">
   <w:abstractNum w:abstractNumId="990">
@@ -433,11 +592,114 @@
       </w:pPr>
     </w:lvl>
   </w:abstractNum>
-  <w:abstractNum w:abstractNumId="99413">
+  <w:abstractNum w:abstractNumId="991">
     <w:nsid w:val="ea454b4c"/>
     <w:multiLevelType w:val="multilevel"/>
     <w:lvl w:ilvl="0">
-      <w:start w:val="3"/>
+      <w:numFmt w:val="bullet"/>
+      <w:lvlText w:val="•"/>
+      <w:lvlJc w:val="left"/>
+      <w:pPr>
+        <w:tabs>
+          <w:tab w:val="num" w:pos="0"/>
+        </w:tabs>
+        <w:ind w:left="480" w:hanging="480"/>
+      </w:pPr>
+    </w:lvl>
+    <w:lvl w:ilvl="1">
+      <w:numFmt w:val="bullet"/>
+      <w:lvlText w:val="–"/>
+      <w:lvlJc w:val="left"/>
+      <w:pPr>
+        <w:tabs>
+          <w:tab w:val="num" w:pos="720"/>
+        </w:tabs>
+        <w:ind w:left="1200" w:hanging="480"/>
+      </w:pPr>
+    </w:lvl>
+    <w:lvl w:ilvl="2">
+      <w:numFmt w:val="bullet"/>
+      <w:lvlText w:val="•"/>
+      <w:lvlJc w:val="left"/>
+      <w:pPr>
+        <w:tabs>
+          <w:tab w:val="num" w:pos="1440"/>
+        </w:tabs>
+        <w:ind w:left="1920" w:hanging="480"/>
+      </w:pPr>
+    </w:lvl>
+    <w:lvl w:ilvl="3">
+      <w:numFmt w:val="bullet"/>
+      <w:lvlText w:val="–"/>
+      <w:lvlJc w:val="left"/>
+      <w:pPr>
+        <w:tabs>
+          <w:tab w:val="num" w:pos="2160"/>
+        </w:tabs>
+        <w:ind w:left="2640" w:hanging="480"/>
+      </w:pPr>
+    </w:lvl>
+    <w:lvl w:ilvl="4">
+      <w:numFmt w:val="bullet"/>
+      <w:lvlText w:val="•"/>
+      <w:lvlJc w:val="left"/>
+      <w:pPr>
+        <w:tabs>
+          <w:tab w:val="num" w:pos="2880"/>
+        </w:tabs>
+        <w:ind w:left="3360" w:hanging="480"/>
+      </w:pPr>
+    </w:lvl>
+    <w:lvl w:ilvl="5">
+      <w:numFmt w:val="bullet"/>
+      <w:lvlText w:val="–"/>
+      <w:lvlJc w:val="left"/>
+      <w:pPr>
+        <w:tabs>
+          <w:tab w:val="num" w:pos="3600"/>
+        </w:tabs>
+        <w:ind w:left="4080" w:hanging="480"/>
+      </w:pPr>
+    </w:lvl>
+    <w:lvl w:ilvl="6">
+      <w:numFmt w:val="bullet"/>
+      <w:lvlText w:val="•"/>
+      <w:lvlJc w:val="left"/>
+      <w:pPr>
+        <w:tabs>
+          <w:tab w:val="num" w:pos="4320"/>
+        </w:tabs>
+        <w:ind w:left="4800" w:hanging="480"/>
+      </w:pPr>
+    </w:lvl>
+    <w:lvl w:ilvl="7">
+      <w:numFmt w:val="bullet"/>
+      <w:lvlText w:val="–"/>
+      <w:lvlJc w:val="left"/>
+      <w:pPr>
+        <w:tabs>
+          <w:tab w:val="num" w:pos="5040"/>
+        </w:tabs>
+        <w:ind w:left="5520" w:hanging="480"/>
+      </w:pPr>
+    </w:lvl>
+    <w:lvl w:ilvl="8">
+      <w:numFmt w:val="bullet"/>
+      <w:lvlText w:val="•"/>
+      <w:lvlJc w:val="left"/>
+      <w:pPr>
+        <w:tabs>
+          <w:tab w:val="num" w:pos="5760"/>
+        </w:tabs>
+        <w:ind w:left="6240" w:hanging="480"/>
+      </w:pPr>
+    </w:lvl>
+  </w:abstractNum>
+  <w:abstractNum w:abstractNumId="99414">
+    <w:nsid w:val="71315dca"/>
+    <w:multiLevelType w:val="multilevel"/>
+    <w:lvl w:ilvl="0">
+      <w:start w:val="4"/>
       <w:numFmt w:val="decimal"/>
       <w:lvlText w:val="%1."/>
       <w:lvlJc w:val="left"/>
@@ -449,7 +711,7 @@
       </w:pPr>
     </w:lvl>
     <w:lvl w:ilvl="1">
-      <w:start w:val="3"/>
+      <w:start w:val="4"/>
       <w:numFmt w:val="decimal"/>
       <w:lvlText w:val="%2."/>
       <w:lvlJc w:val="left"/>
@@ -461,7 +723,7 @@
       </w:pPr>
     </w:lvl>
     <w:lvl w:ilvl="2">
-      <w:start w:val="3"/>
+      <w:start w:val="4"/>
       <w:numFmt w:val="decimal"/>
       <w:lvlText w:val="%3."/>
       <w:lvlJc w:val="left"/>
@@ -473,7 +735,7 @@
       </w:pPr>
     </w:lvl>
     <w:lvl w:ilvl="3">
-      <w:start w:val="3"/>
+      <w:start w:val="4"/>
       <w:numFmt w:val="decimal"/>
       <w:lvlText w:val="%4."/>
       <w:lvlJc w:val="left"/>
@@ -485,7 +747,7 @@
       </w:pPr>
     </w:lvl>
     <w:lvl w:ilvl="4">
-      <w:start w:val="3"/>
+      <w:start w:val="4"/>
       <w:numFmt w:val="decimal"/>
       <w:lvlText w:val="%5."/>
       <w:lvlJc w:val="left"/>
@@ -497,7 +759,7 @@
       </w:pPr>
     </w:lvl>
     <w:lvl w:ilvl="5">
-      <w:start w:val="3"/>
+      <w:start w:val="4"/>
       <w:numFmt w:val="decimal"/>
       <w:lvlText w:val="%6."/>
       <w:lvlJc w:val="left"/>
@@ -509,7 +771,7 @@
       </w:pPr>
     </w:lvl>
     <w:lvl w:ilvl="6">
-      <w:start w:val="3"/>
+      <w:start w:val="4"/>
       <w:numFmt w:val="decimal"/>
       <w:lvlText w:val="%7."/>
       <w:lvlJc w:val="left"/>
@@ -521,7 +783,7 @@
       </w:pPr>
     </w:lvl>
     <w:lvl w:ilvl="7">
-      <w:start w:val="3"/>
+      <w:start w:val="4"/>
       <w:numFmt w:val="decimal"/>
       <w:lvlText w:val="%8."/>
       <w:lvlJc w:val="left"/>
@@ -533,7 +795,7 @@
       </w:pPr>
     </w:lvl>
     <w:lvl w:ilvl="8">
-      <w:start w:val="3"/>
+      <w:start w:val="4"/>
       <w:numFmt w:val="decimal"/>
       <w:lvlText w:val="%9."/>
       <w:lvlJc w:val="left"/>
@@ -546,7 +808,7 @@
     </w:lvl>
   </w:abstractNum>
   <w:abstractNum w:abstractNumId="99711">
-    <w:nsid w:val="71315dca"/>
+    <w:nsid w:val="47261bad"/>
     <w:multiLevelType w:val="multilevel"/>
     <w:lvl w:ilvl="0">
       <w:start w:val="1"/>
@@ -658,7 +920,7 @@
     </w:lvl>
   </w:abstractNum>
   <w:abstractNum w:abstractNumId="99712">
-    <w:nsid w:val="47261bad"/>
+    <w:nsid w:val="b3cbbdee"/>
     <w:multiLevelType w:val="multilevel"/>
     <w:lvl w:ilvl="0">
       <w:start w:val="2"/>
@@ -770,7 +1032,7 @@
     </w:lvl>
   </w:abstractNum>
   <w:abstractNum w:abstractNumId="99713">
-    <w:nsid w:val="b3cbbdee"/>
+    <w:nsid w:val="4fbe019a"/>
     <w:multiLevelType w:val="multilevel"/>
     <w:lvl w:ilvl="0">
       <w:start w:val="3"/>
@@ -881,11 +1143,11 @@
       </w:pPr>
     </w:lvl>
   </w:abstractNum>
-  <w:abstractNum w:abstractNumId="99414">
-    <w:nsid w:val="4fbe019a"/>
+  <w:abstractNum w:abstractNumId="99415">
+    <w:nsid w:val="91a27d85"/>
     <w:multiLevelType w:val="multilevel"/>
     <w:lvl w:ilvl="0">
-      <w:start w:val="4"/>
+      <w:start w:val="5"/>
       <w:numFmt w:val="decimal"/>
       <w:lvlText w:val="%1."/>
       <w:lvlJc w:val="left"/>
@@ -897,7 +1159,7 @@
       </w:pPr>
     </w:lvl>
     <w:lvl w:ilvl="1">
-      <w:start w:val="4"/>
+      <w:start w:val="5"/>
       <w:numFmt w:val="decimal"/>
       <w:lvlText w:val="%2."/>
       <w:lvlJc w:val="left"/>
@@ -909,7 +1171,7 @@
       </w:pPr>
     </w:lvl>
     <w:lvl w:ilvl="2">
-      <w:start w:val="4"/>
+      <w:start w:val="5"/>
       <w:numFmt w:val="decimal"/>
       <w:lvlText w:val="%3."/>
       <w:lvlJc w:val="left"/>
@@ -921,7 +1183,7 @@
       </w:pPr>
     </w:lvl>
     <w:lvl w:ilvl="3">
-      <w:start w:val="4"/>
+      <w:start w:val="5"/>
       <w:numFmt w:val="decimal"/>
       <w:lvlText w:val="%4."/>
       <w:lvlJc w:val="left"/>
@@ -933,7 +1195,7 @@
       </w:pPr>
     </w:lvl>
     <w:lvl w:ilvl="4">
-      <w:start w:val="4"/>
+      <w:start w:val="5"/>
       <w:numFmt w:val="decimal"/>
       <w:lvlText w:val="%5."/>
       <w:lvlJc w:val="left"/>
@@ -945,7 +1207,7 @@
       </w:pPr>
     </w:lvl>
     <w:lvl w:ilvl="5">
-      <w:start w:val="4"/>
+      <w:start w:val="5"/>
       <w:numFmt w:val="decimal"/>
       <w:lvlText w:val="%6."/>
       <w:lvlJc w:val="left"/>
@@ -957,7 +1219,7 @@
       </w:pPr>
     </w:lvl>
     <w:lvl w:ilvl="6">
-      <w:start w:val="4"/>
+      <w:start w:val="5"/>
       <w:numFmt w:val="decimal"/>
       <w:lvlText w:val="%7."/>
       <w:lvlJc w:val="left"/>
@@ -969,7 +1231,7 @@
       </w:pPr>
     </w:lvl>
     <w:lvl w:ilvl="7">
-      <w:start w:val="4"/>
+      <w:start w:val="5"/>
       <w:numFmt w:val="decimal"/>
       <w:lvlText w:val="%8."/>
       <w:lvlJc w:val="left"/>
@@ -981,7 +1243,7 @@
       </w:pPr>
     </w:lvl>
     <w:lvl w:ilvl="8">
-      <w:start w:val="4"/>
+      <w:start w:val="5"/>
       <w:numFmt w:val="decimal"/>
       <w:lvlText w:val="%9."/>
       <w:lvlJc w:val="left"/>
@@ -997,36 +1259,39 @@
     <w:abstractNumId w:val="990"/>
   </w:num>
   <w:num w:numId="1001">
-    <w:abstractNumId w:val="99413"/>
-    <w:lvlOverride w:ilvl="0">
-      <w:startOverride w:val="3"/>
-    </w:lvlOverride>
-    <w:lvlOverride w:ilvl="1">
-      <w:startOverride w:val="3"/>
-    </w:lvlOverride>
-    <w:lvlOverride w:ilvl="2">
-      <w:startOverride w:val="3"/>
-    </w:lvlOverride>
-    <w:lvlOverride w:ilvl="3">
-      <w:startOverride w:val="3"/>
-    </w:lvlOverride>
-    <w:lvlOverride w:ilvl="4">
-      <w:startOverride w:val="3"/>
-    </w:lvlOverride>
-    <w:lvlOverride w:ilvl="5">
-      <w:startOverride w:val="3"/>
-    </w:lvlOverride>
-    <w:lvlOverride w:ilvl="6">
-      <w:startOverride w:val="3"/>
-    </w:lvlOverride>
-    <w:lvlOverride w:ilvl="7">
-      <w:startOverride w:val="3"/>
-    </w:lvlOverride>
-    <w:lvlOverride w:ilvl="8">
-      <w:startOverride w:val="3"/>
-    </w:lvlOverride>
+    <w:abstractNumId w:val="991"/>
   </w:num>
   <w:num w:numId="1002">
+    <w:abstractNumId w:val="99414"/>
+    <w:lvlOverride w:ilvl="0">
+      <w:startOverride w:val="4"/>
+    </w:lvlOverride>
+    <w:lvlOverride w:ilvl="1">
+      <w:startOverride w:val="4"/>
+    </w:lvlOverride>
+    <w:lvlOverride w:ilvl="2">
+      <w:startOverride w:val="4"/>
+    </w:lvlOverride>
+    <w:lvlOverride w:ilvl="3">
+      <w:startOverride w:val="4"/>
+    </w:lvlOverride>
+    <w:lvlOverride w:ilvl="4">
+      <w:startOverride w:val="4"/>
+    </w:lvlOverride>
+    <w:lvlOverride w:ilvl="5">
+      <w:startOverride w:val="4"/>
+    </w:lvlOverride>
+    <w:lvlOverride w:ilvl="6">
+      <w:startOverride w:val="4"/>
+    </w:lvlOverride>
+    <w:lvlOverride w:ilvl="7">
+      <w:startOverride w:val="4"/>
+    </w:lvlOverride>
+    <w:lvlOverride w:ilvl="8">
+      <w:startOverride w:val="4"/>
+    </w:lvlOverride>
+  </w:num>
+  <w:num w:numId="1003">
     <w:abstractNumId w:val="99711"/>
     <w:lvlOverride w:ilvl="0">
       <w:startOverride w:val="1"/>
@@ -1056,7 +1321,7 @@
       <w:startOverride w:val="1"/>
     </w:lvlOverride>
   </w:num>
-  <w:num w:numId="1003">
+  <w:num w:numId="1004">
     <w:abstractNumId w:val="99712"/>
     <w:lvlOverride w:ilvl="0">
       <w:startOverride w:val="2"/>
@@ -1086,7 +1351,7 @@
       <w:startOverride w:val="2"/>
     </w:lvlOverride>
   </w:num>
-  <w:num w:numId="1004">
+  <w:num w:numId="1005">
     <w:abstractNumId w:val="99713"/>
     <w:lvlOverride w:ilvl="0">
       <w:startOverride w:val="3"/>
@@ -1116,34 +1381,34 @@
       <w:startOverride w:val="3"/>
     </w:lvlOverride>
   </w:num>
-  <w:num w:numId="1005">
-    <w:abstractNumId w:val="99414"/>
+  <w:num w:numId="1006">
+    <w:abstractNumId w:val="99415"/>
     <w:lvlOverride w:ilvl="0">
-      <w:startOverride w:val="4"/>
+      <w:startOverride w:val="5"/>
     </w:lvlOverride>
     <w:lvlOverride w:ilvl="1">
-      <w:startOverride w:val="4"/>
+      <w:startOverride w:val="5"/>
     </w:lvlOverride>
     <w:lvlOverride w:ilvl="2">
-      <w:startOverride w:val="4"/>
+      <w:startOverride w:val="5"/>
     </w:lvlOverride>
     <w:lvlOverride w:ilvl="3">
-      <w:startOverride w:val="4"/>
+      <w:startOverride w:val="5"/>
     </w:lvlOverride>
     <w:lvlOverride w:ilvl="4">
-      <w:startOverride w:val="4"/>
+      <w:startOverride w:val="5"/>
     </w:lvlOverride>
     <w:lvlOverride w:ilvl="5">
-      <w:startOverride w:val="4"/>
+      <w:startOverride w:val="5"/>
     </w:lvlOverride>
     <w:lvlOverride w:ilvl="6">
-      <w:startOverride w:val="4"/>
+      <w:startOverride w:val="5"/>
     </w:lvlOverride>
     <w:lvlOverride w:ilvl="7">
-      <w:startOverride w:val="4"/>
+      <w:startOverride w:val="5"/>
     </w:lvlOverride>
     <w:lvlOverride w:ilvl="8">
-      <w:startOverride w:val="4"/>
+      <w:startOverride w:val="5"/>
     </w:lvlOverride>
   </w:num>
 </w:numbering>

</xml_diff>

<commit_message>
three of four points written
</commit_message>
<xml_diff>
--- a/Uhorchak_Data_analysis_info_paper.docx
+++ b/Uhorchak_Data_analysis_info_paper.docx
@@ -80,7 +80,7 @@
         <w:pStyle w:val="BodyText"/>
       </w:pPr>
       <w:r>
-        <w:t xml:space="preserve">2.Backgorund: The Border Crossing/Entry dataset contains 364,510 records, pertaining to 7 distinct measures (variables). The dataset specifically measures border crossing at the U.S.-Canada and the U.S.-Mexico border, at the port level</w:t>
+        <w:t xml:space="preserve">2.Backgorund: The Border Crossing/Entry dataset contains 364,510 records, pertaining to 8 distinct measures (variables). The dataset specifically measures border crossing at the U.S.-Canada and the U.S.-Mexico border, at the port level</w:t>
       </w:r>
       <w:r>
         <w:rPr>
@@ -160,7 +160,7 @@
         <w:pStyle w:val="BodyText"/>
       </w:pPr>
       <w:r>
-        <w:t xml:space="preserve">4.Discussion: periodicity of the port cities; pedestrian v port traffic;</w:t>
+        <w:t xml:space="preserve">4.Discussion: The border crossing dataset presents various interesting facets, to include periodicity of the port cities, differences between northern and southern borders, anomolies, and future forecasts.</w:t>
       </w:r>
     </w:p>
     <w:p>
@@ -177,7 +177,7 @@
         </w:numPr>
       </w:pPr>
       <w:r>
-        <w:t xml:space="preserve">First: Every border crossing city experiences periodicity of some sort, especially those where personal passener vehicles and pedestrian traffic is predominant. This phenomenon is evident in Piegan, MT (Figure A), where both personal vehicles and personal passenger vehicles are the predominant method of transportation, and significant spikes occur each year. Similarly, we see that a similar trend is present for Skagway, AK, with buss passengers as the predominant mode of transportation (Figure B).</w:t>
+        <w:t xml:space="preserve">Every border crossing city experiences periodicity of some sort, especially those where personal passener vehicles and pedestrian traffic is predominant. This phenomenon is evident in Piegan, MT (Figure A), where both personal vehicles and personal passenger vehicles are the predominant method of transportation, and significant spikes occur each year. Similarly, we see that a similar trend is present for Skagway, AK, with buss passengers as the predominant mode of transportation (Figure B).</w:t>
       </w:r>
     </w:p>
     <w:p>
@@ -194,7 +194,7 @@
         </w:numPr>
       </w:pPr>
       <w:r>
-        <w:t xml:space="preserve">Second: There exists a significantly larger traffic footprint at the U.S.-Mexico border, than the U.S.-Canada border. Here is where I talk Andra’s pivot data…</w:t>
+        <w:t xml:space="preserve">There exists a significantly larger traffic footprint at the U.S.-Mexico border, than the U.S.-Canada border. Although inference is not made with regards to reasons, in the largest metric, Personal Passenger Vehicles, the largest yearly value for the US-Mexico border is nearly doube that of the US-Canada border.</w:t>
       </w:r>
     </w:p>
     <w:p>
@@ -210,7 +210,7 @@
         </w:numPr>
       </w:pPr>
       <w:r>
-        <w:t xml:space="preserve">Third: Anomolies exists within the dataset that warraint further examination, beyond this analysis. Figure X.</w:t>
+        <w:t xml:space="preserve">Anomolies exists within the dataset that warraint further examination, beyond this analysis. Figure X.</w:t>
       </w:r>
     </w:p>
     <w:p>
@@ -221,7 +221,7 @@
         </w:numPr>
       </w:pPr>
       <w:r>
-        <w:t xml:space="preserve">Fourth: Forecasts for any given port may produce inaccurate results, given the significant decrease in port traffic at the beginin of 2020, as shown in Figure X.</w:t>
+        <w:t xml:space="preserve">Forecasts for any given port may produce inaccurate results, given the significant decrease in port traffic at the beginin of 2020, as shown in Figure X.</w:t>
       </w:r>
     </w:p>
     <w:p>
@@ -260,18 +260,23 @@
     <w:p>
       <w:pPr>
         <w:pStyle w:val="FirstParagraph"/>
+      </w:pPr>
+    </w:p>
+    <w:p>
+      <w:pPr>
+        <w:pStyle w:val="CaptionedFigure"/>
       </w:pPr>
       <w:r>
         <w:drawing>
           <wp:inline>
             <wp:extent cx="5943600" cy="2971800"/>
             <wp:effectExtent b="0" l="0" r="0" t="0"/>
-            <wp:docPr descr="" title="" id="1" name="Picture"/>
+            <wp:docPr descr="Figure A - Piegan, MT" title="" id="1" name="Picture"/>
             <a:graphic>
               <a:graphicData uri="http://schemas.openxmlformats.org/drawingml/2006/picture">
                 <pic:pic>
                   <pic:nvPicPr>
-                    <pic:cNvPr descr="Uhorchak_Data_analysis_info_paper_files/figure-docx/unnamed-chunk-2-1.png" id="0" name="Picture"/>
+                    <pic:cNvPr descr="Uhorchak_Data_analysis_info_paper_files/figure-docx/Piegan-1.png" id="0" name="Picture"/>
                     <pic:cNvPicPr>
                       <a:picLocks noChangeArrowheads="1" noChangeAspect="1"/>
                     </pic:cNvPicPr>
@@ -306,24 +311,32 @@
     </w:p>
     <w:p>
       <w:pPr>
+        <w:pStyle w:val="ImageCaption"/>
+      </w:pPr>
+      <w:r>
+        <w:t xml:space="preserve">Figure A - Piegan, MT</w:t>
+      </w:r>
+    </w:p>
+    <w:p>
+      <w:pPr>
         <w:pStyle w:val="BodyText"/>
       </w:pPr>
     </w:p>
     <w:p>
       <w:pPr>
-        <w:pStyle w:val="BodyText"/>
+        <w:pStyle w:val="CaptionedFigure"/>
       </w:pPr>
       <w:r>
         <w:drawing>
           <wp:inline>
             <wp:extent cx="5943600" cy="2971800"/>
             <wp:effectExtent b="0" l="0" r="0" t="0"/>
-            <wp:docPr descr="" title="" id="1" name="Picture"/>
+            <wp:docPr descr="Figure B - Skagway, AK" title="" id="1" name="Picture"/>
             <a:graphic>
               <a:graphicData uri="http://schemas.openxmlformats.org/drawingml/2006/picture">
                 <pic:pic>
                   <pic:nvPicPr>
-                    <pic:cNvPr descr="Uhorchak_Data_analysis_info_paper_files/figure-docx/unnamed-chunk-3-1.png" id="0" name="Picture"/>
+                    <pic:cNvPr descr="Uhorchak_Data_analysis_info_paper_files/figure-docx/Skagway-1.png" id="0" name="Picture"/>
                     <pic:cNvPicPr>
                       <a:picLocks noChangeArrowheads="1" noChangeAspect="1"/>
                     </pic:cNvPicPr>
@@ -354,6 +367,14 @@
             </a:graphic>
           </wp:inline>
         </w:drawing>
+      </w:r>
+    </w:p>
+    <w:p>
+      <w:pPr>
+        <w:pStyle w:val="ImageCaption"/>
+      </w:pPr>
+      <w:r>
+        <w:t xml:space="preserve">Figure B - Skagway, AK</w:t>
       </w:r>
     </w:p>
     <w:sectPr>

</xml_diff>

<commit_message>
finished paper; working ARIMA forecast and plot
</commit_message>
<xml_diff>
--- a/Uhorchak_Data_analysis_info_paper.docx
+++ b/Uhorchak_Data_analysis_info_paper.docx
@@ -1,288 +1,373 @@
 
 <file path=word/document.xml><?xml version="1.0" encoding="utf-8"?>
-<w:document xmlns:w="http://schemas.openxmlformats.org/wordprocessingml/2006/main" xmlns:m="http://schemas.openxmlformats.org/officeDocument/2006/math" xmlns:r="http://schemas.openxmlformats.org/officeDocument/2006/relationships" xmlns:o="urn:schemas-microsoft-com:office:office" xmlns:v="urn:schemas-microsoft-com:vml" xmlns:w10="urn:schemas-microsoft-com:office:word" xmlns:a="http://schemas.openxmlformats.org/drawingml/2006/main" xmlns:pic="http://schemas.openxmlformats.org/drawingml/2006/picture" xmlns:wp="http://schemas.openxmlformats.org/drawingml/2006/wordprocessingDrawing">
+<w:document xmlns:wpc="http://schemas.microsoft.com/office/word/2010/wordprocessingCanvas" xmlns:cx="http://schemas.microsoft.com/office/drawing/2014/chartex" xmlns:cx1="http://schemas.microsoft.com/office/drawing/2015/9/8/chartex" xmlns:cx2="http://schemas.microsoft.com/office/drawing/2015/10/21/chartex" xmlns:cx3="http://schemas.microsoft.com/office/drawing/2016/5/9/chartex" xmlns:cx4="http://schemas.microsoft.com/office/drawing/2016/5/10/chartex" xmlns:cx5="http://schemas.microsoft.com/office/drawing/2016/5/11/chartex" xmlns:cx6="http://schemas.microsoft.com/office/drawing/2016/5/12/chartex" xmlns:cx7="http://schemas.microsoft.com/office/drawing/2016/5/13/chartex" xmlns:cx8="http://schemas.microsoft.com/office/drawing/2016/5/14/chartex" xmlns:mc="http://schemas.openxmlformats.org/markup-compatibility/2006" xmlns:aink="http://schemas.microsoft.com/office/drawing/2016/ink" xmlns:am3d="http://schemas.microsoft.com/office/drawing/2017/model3d" xmlns:o="urn:schemas-microsoft-com:office:office" xmlns:r="http://schemas.openxmlformats.org/officeDocument/2006/relationships" xmlns:m="http://schemas.openxmlformats.org/officeDocument/2006/math" xmlns:v="urn:schemas-microsoft-com:vml" xmlns:wp14="http://schemas.microsoft.com/office/word/2010/wordprocessingDrawing" xmlns:wp="http://schemas.openxmlformats.org/drawingml/2006/wordprocessingDrawing" xmlns:w10="urn:schemas-microsoft-com:office:word" xmlns:w="http://schemas.openxmlformats.org/wordprocessingml/2006/main" xmlns:w14="http://schemas.microsoft.com/office/word/2010/wordml" xmlns:w15="http://schemas.microsoft.com/office/word/2012/wordml" xmlns:w16cex="http://schemas.microsoft.com/office/word/2018/wordml/cex" xmlns:w16cid="http://schemas.microsoft.com/office/word/2016/wordml/cid" xmlns:w16="http://schemas.microsoft.com/office/word/2018/wordml" xmlns:w16sdtdh="http://schemas.microsoft.com/office/word/2020/wordml/sdtdatahash" xmlns:w16se="http://schemas.microsoft.com/office/word/2015/wordml/symex" xmlns:wpg="http://schemas.microsoft.com/office/word/2010/wordprocessingGroup" xmlns:wpi="http://schemas.microsoft.com/office/word/2010/wordprocessingInk" xmlns:wne="http://schemas.microsoft.com/office/word/2006/wordml" xmlns:wps="http://schemas.microsoft.com/office/word/2010/wordprocessingShape" mc:Ignorable="w14 w15 w16se w16cid w16 w16cex w16sdtdh wp14">
   <w:body>
     <w:p>
-      <w:pPr>
-        <w:pStyle w:val="Heading2"/>
-      </w:pPr>
-      <w:bookmarkStart w:id="20" w:name="fa49qrs"/>
-      <w:r>
-        <w:t xml:space="preserve">FA49QRS</w:t>
-      </w:r>
-      <w:bookmarkEnd w:id="20"/>
-    </w:p>
-    <w:p>
-      <w:pPr>
-        <w:pStyle w:val="FirstParagraph"/>
-      </w:pPr>
-    </w:p>
-    <w:p>
-      <w:pPr>
-        <w:pStyle w:val="Heading3"/>
-      </w:pPr>
-      <w:bookmarkStart w:id="21" w:name="memorandum-for-u.s.-army-analytic-agency"/>
-      <w:r>
-        <w:t xml:space="preserve">MEMORANDUM FOR U.S. Army Analytic Agency</w:t>
-      </w:r>
-      <w:bookmarkEnd w:id="21"/>
-    </w:p>
-    <w:p>
-      <w:pPr>
-        <w:pStyle w:val="Heading3"/>
-      </w:pPr>
-      <w:bookmarkStart w:id="22" w:name="attn-ms.-janet-smith"/>
-      <w:r>
-        <w:t xml:space="preserve">ATTN: Ms. Janet Smith</w:t>
-      </w:r>
-      <w:bookmarkEnd w:id="22"/>
-    </w:p>
-    <w:p>
-      <w:pPr>
-        <w:pStyle w:val="FirstParagraph"/>
-      </w:pPr>
-    </w:p>
-    <w:p>
-      <w:pPr>
-        <w:pStyle w:val="Heading3"/>
-      </w:pPr>
-      <w:bookmarkStart w:id="23" w:name="X01b10d71cda85b01860752eb05ca84e6e692462"/>
-      <w:r>
-        <w:t xml:space="preserve">SUBJECT: United States Border Crossing Information Paper</w:t>
-      </w:r>
-      <w:bookmarkEnd w:id="23"/>
-    </w:p>
-    <w:p>
-      <w:pPr>
-        <w:pStyle w:val="FirstParagraph"/>
-      </w:pPr>
-    </w:p>
-    <w:p>
-      <w:pPr>
-        <w:pStyle w:val="BodyText"/>
-      </w:pPr>
-    </w:p>
-    <w:p>
-      <w:pPr>
-        <w:pStyle w:val="BodyText"/>
-      </w:pPr>
-      <w:r>
-        <w:t xml:space="preserve">1.Purpose: To provide insights gathered from the border crossing/entry dataset.</w:t>
-      </w:r>
-    </w:p>
-    <w:p>
-      <w:pPr>
-        <w:pStyle w:val="BodyText"/>
-      </w:pPr>
-    </w:p>
-    <w:p>
-      <w:pPr>
-        <w:pStyle w:val="BodyText"/>
-      </w:pPr>
-      <w:r>
-        <w:t xml:space="preserve">2.Backgorund: The Border Crossing/Entry dataset contains 364,510 records, pertaining to 8 distinct measures (variables). The dataset specifically measures border crossing at the U.S.-Canada and the U.S.-Mexico border, at the port level</w:t>
+      <w:bookmarkStart w:id="0" w:name="fa49qrs"/>
+      <w:r>
+        <w:t>FA49QRS</w:t>
+      </w:r>
+      <w:bookmarkEnd w:id="0"/>
+      <w:r>
+        <w:tab/>
+      </w:r>
+      <w:r>
+        <w:tab/>
+      </w:r>
+      <w:r>
+        <w:tab/>
+      </w:r>
+      <w:r>
+        <w:tab/>
+      </w:r>
+      <w:r>
+        <w:tab/>
+      </w:r>
+      <w:r>
+        <w:tab/>
+      </w:r>
+      <w:r>
+        <w:tab/>
+      </w:r>
+      <w:r>
+        <w:tab/>
+      </w:r>
+      <w:r>
+        <w:tab/>
+      </w:r>
+      <w:r>
+        <w:tab/>
+        <w:t>18JUN21</w:t>
+      </w:r>
+    </w:p>
+    <w:p/>
+    <w:p>
+      <w:bookmarkStart w:id="1" w:name="memorandum-for-u.s.-army-analytic-agency"/>
+      <w:r>
+        <w:t>MEMORANDUM FOR U.S. Army Analytic Agency</w:t>
+      </w:r>
+      <w:bookmarkEnd w:id="1"/>
+    </w:p>
+    <w:p>
+      <w:bookmarkStart w:id="2" w:name="attn-ms.-janet-smith"/>
+      <w:r>
+        <w:t>ATTN: Ms. Janet Smith</w:t>
+      </w:r>
+      <w:bookmarkEnd w:id="2"/>
+    </w:p>
+    <w:p/>
+    <w:p>
+      <w:bookmarkStart w:id="3" w:name="X01b10d71cda85b01860752eb05ca84e6e692462"/>
+      <w:r>
+        <w:t>SUBJECT: United States Border Crossing Information Paper</w:t>
+      </w:r>
+      <w:bookmarkEnd w:id="3"/>
+    </w:p>
+    <w:p/>
+    <w:p/>
+    <w:p>
+      <w:pPr>
+        <w:spacing w:line="276" w:lineRule="auto"/>
+      </w:pPr>
+      <w:r>
+        <w:t>1.</w:t>
+      </w:r>
+      <w:r>
+        <w:t xml:space="preserve"> </w:t>
+      </w:r>
+      <w:r>
+        <w:t>Purpose: To provide insights gathered from the border crossing/entry dataset.</w:t>
+      </w:r>
+    </w:p>
+    <w:p>
+      <w:pPr>
+        <w:spacing w:line="276" w:lineRule="auto"/>
+      </w:pPr>
+    </w:p>
+    <w:p>
+      <w:pPr>
+        <w:spacing w:line="276" w:lineRule="auto"/>
+      </w:pPr>
+      <w:r>
+        <w:t>2.</w:t>
+      </w:r>
+      <w:r>
+        <w:t xml:space="preserve"> Background</w:t>
+      </w:r>
+      <w:r>
+        <w:t>: The Border Crossing/Entry dataset contains 364,510 records, pertaining to 8 distinct measures (variables). The dataset specifically measures border crossing at t</w:t>
+      </w:r>
+      <w:r>
+        <w:t>he U.S.-Canada and the U.S.-Mexico border, at the port level</w:t>
       </w:r>
       <w:r>
         <w:rPr>
           <w:rStyle w:val="FootnoteReference"/>
         </w:rPr>
-        <w:footnoteReference w:id="24"/>
-      </w:r>
-      <w:r>
-        <w:t xml:space="preserve">. Data are available for the following crossing methods: Personal Vehicle Passengers, Personal Vehicles, Truck Containers Empty, Truck Containers Loaded, Trucks, Pedestrians, Rail Containers Empty, Rail Containers Loaded, Train Passengers, Trains, Buses, Bus Passengers</w:t>
+        <w:footnoteReference w:id="1"/>
+      </w:r>
+      <w:r>
+        <w:t>. Data are available for the following crossing methods: Personal Vehicle Passengers, Personal Vehicles, Truck Containers Empty, Truck Containers Loaded, Trucks, Pedestrians, Rail Containers Emp</w:t>
+      </w:r>
+      <w:r>
+        <w:t>ty, Rail Containers Loaded, Train Passengers, Trains, Buses, Bus Passengers</w:t>
       </w:r>
       <w:r>
         <w:rPr>
           <w:rStyle w:val="FootnoteReference"/>
         </w:rPr>
-        <w:footnoteReference w:id="26"/>
-      </w:r>
-      <w:r>
-        <w:t xml:space="preserve">. Data are available from 1996, for 103 of 117 port cities, with multiple additional dates for the remaining ports.</w:t>
-      </w:r>
-    </w:p>
-    <w:p>
-      <w:pPr>
-        <w:pStyle w:val="BodyText"/>
-      </w:pPr>
-    </w:p>
-    <w:p>
-      <w:pPr>
-        <w:pStyle w:val="BodyText"/>
-      </w:pPr>
-      <w:r>
-        <w:t xml:space="preserve">3.Assumptions: The following assumptions are made with regard to the border crossing dataset:</w:t>
-      </w:r>
-    </w:p>
-    <w:p>
-      <w:pPr>
-        <w:pStyle w:val="Compact"/>
+        <w:footnoteReference w:id="2"/>
+      </w:r>
+      <w:r>
+        <w:t>. Data are available from 1996, for 103 of 117 port cities, with multiple additional dates for the remaining ports.</w:t>
+      </w:r>
+    </w:p>
+    <w:p>
+      <w:pPr>
+        <w:spacing w:line="276" w:lineRule="auto"/>
+      </w:pPr>
+    </w:p>
+    <w:p>
+      <w:pPr>
+        <w:spacing w:line="276" w:lineRule="auto"/>
+      </w:pPr>
+      <w:r>
+        <w:t>3.</w:t>
+      </w:r>
+      <w:r>
+        <w:t xml:space="preserve"> </w:t>
+      </w:r>
+      <w:r>
+        <w:t xml:space="preserve">Assumptions: The following assumptions are made </w:t>
+      </w:r>
+      <w:proofErr w:type="gramStart"/>
+      <w:r>
+        <w:t xml:space="preserve">with regard </w:t>
+      </w:r>
+      <w:r>
+        <w:t>to</w:t>
+      </w:r>
+      <w:proofErr w:type="gramEnd"/>
+      <w:r>
+        <w:t xml:space="preserve"> the border crossing dataset:</w:t>
+      </w:r>
+    </w:p>
+    <w:p>
+      <w:pPr>
         <w:numPr>
-          <w:numId w:val="1001"/>
           <w:ilvl w:val="0"/>
+          <w:numId w:val="2"/>
         </w:numPr>
-      </w:pPr>
-      <w:r>
-        <w:t xml:space="preserve">Border crossings are documented individuals, and do not represent smuggling.</w:t>
-      </w:r>
-    </w:p>
-    <w:p>
-      <w:pPr>
-        <w:pStyle w:val="Compact"/>
+        <w:spacing w:line="276" w:lineRule="auto"/>
+      </w:pPr>
+      <w:r>
+        <w:t>Border crossings are documented individuals, and do not represent smuggling.</w:t>
+      </w:r>
+    </w:p>
+    <w:p>
+      <w:pPr>
         <w:numPr>
-          <w:numId w:val="1001"/>
           <w:ilvl w:val="0"/>
+          <w:numId w:val="2"/>
         </w:numPr>
-      </w:pPr>
-      <w:r>
-        <w:t xml:space="preserve">All crossings are reported for the port city on record, and not surrounding areas.</w:t>
-      </w:r>
-    </w:p>
-    <w:p>
-      <w:pPr>
-        <w:pStyle w:val="Compact"/>
+        <w:spacing w:line="276" w:lineRule="auto"/>
+      </w:pPr>
+      <w:r>
+        <w:t>All crossings are reported for the port city on record, and not surrounding areas.</w:t>
+      </w:r>
+    </w:p>
+    <w:p>
+      <w:pPr>
         <w:numPr>
-          <w:numId w:val="1001"/>
           <w:ilvl w:val="0"/>
+          <w:numId w:val="2"/>
         </w:numPr>
-      </w:pPr>
-      <w:r>
-        <w:t xml:space="preserve">Each crossing represents an individual or vehicle, but may be duplicated at another time in the dataset (can cross multiple times in a period).</w:t>
-      </w:r>
-    </w:p>
-    <w:p>
-      <w:pPr>
-        <w:pStyle w:val="FirstParagraph"/>
-      </w:pPr>
-    </w:p>
-    <w:p>
-      <w:pPr>
-        <w:pStyle w:val="BodyText"/>
-      </w:pPr>
-      <w:r>
-        <w:t xml:space="preserve">4.Discussion: The border crossing dataset presents various interesting facets, to include periodicity of the port cities, differences between northern and southern borders, anomolies, and future forecasts.</w:t>
-      </w:r>
-    </w:p>
-    <w:p>
-      <w:pPr>
-        <w:pStyle w:val="BodyText"/>
-      </w:pPr>
-    </w:p>
-    <w:p>
-      <w:pPr>
-        <w:pStyle w:val="Compact"/>
+        <w:spacing w:line="276" w:lineRule="auto"/>
+      </w:pPr>
+      <w:r>
+        <w:t>Each crossing represents an individual or vehicle, but may be du</w:t>
+      </w:r>
+      <w:r>
+        <w:t>plicated at another time in the dataset (can cross multiple times in a period).</w:t>
+      </w:r>
+    </w:p>
+    <w:p>
+      <w:pPr>
+        <w:spacing w:line="276" w:lineRule="auto"/>
+      </w:pPr>
+    </w:p>
+    <w:p>
+      <w:pPr>
+        <w:spacing w:line="276" w:lineRule="auto"/>
+      </w:pPr>
+      <w:r>
+        <w:t>4.</w:t>
+      </w:r>
+      <w:r>
+        <w:t xml:space="preserve"> </w:t>
+      </w:r>
+      <w:r>
+        <w:t>Discussion: The border crossing dataset presents various interesting facets, to include periodicity of the port cities, differences between northern and southern borders, an</w:t>
+      </w:r>
+      <w:r>
+        <w:t>omolies, and future forecasts.</w:t>
+      </w:r>
+    </w:p>
+    <w:p>
+      <w:pPr>
+        <w:spacing w:line="276" w:lineRule="auto"/>
+      </w:pPr>
+    </w:p>
+    <w:p>
+      <w:pPr>
         <w:numPr>
-          <w:numId w:val="1002"/>
           <w:ilvl w:val="0"/>
+          <w:numId w:val="3"/>
         </w:numPr>
-      </w:pPr>
-      <w:r>
-        <w:t xml:space="preserve">Every border crossing city experiences periodicity of some sort, especially those where personal passener vehicles and pedestrian traffic is predominant. This phenomenon is evident in Piegan, MT (Figure A), where both personal vehicles and personal passenger vehicles are the predominant method of transportation, and significant spikes occur each year. Similarly, we see that a similar trend is present for Skagway, AK, with buss passengers as the predominant mode of transportation (Figure B).</w:t>
-      </w:r>
-    </w:p>
-    <w:p>
-      <w:pPr>
-        <w:pStyle w:val="FirstParagraph"/>
-      </w:pPr>
-    </w:p>
-    <w:p>
-      <w:pPr>
-        <w:pStyle w:val="Compact"/>
+        <w:spacing w:line="276" w:lineRule="auto"/>
+      </w:pPr>
+      <w:r>
+        <w:t>Every border crossing city experiences periodicity of some sort, especially those where Personal Vehicle Passengers and pedestrian traffic is predominant. This phenomenon is evident in Piegan, MT (Figure A), where both perso</w:t>
+      </w:r>
+      <w:r>
+        <w:t>nal vehicles and Personal Vehicle Passengers are the predominant method of transportation, and significant spikes occur each year. Similarly, we see that a similar trend is present for Skagway, AK, with buss passengers as the predominant mode of transporta</w:t>
+      </w:r>
+      <w:r>
+        <w:t>tion (Figure B).</w:t>
+      </w:r>
+    </w:p>
+    <w:p>
+      <w:pPr>
+        <w:spacing w:line="276" w:lineRule="auto"/>
+      </w:pPr>
+    </w:p>
+    <w:p>
+      <w:pPr>
         <w:numPr>
-          <w:numId w:val="1003"/>
           <w:ilvl w:val="0"/>
+          <w:numId w:val="4"/>
         </w:numPr>
-      </w:pPr>
-      <w:r>
-        <w:t xml:space="preserve">There exists a significantly larger traffic footprint at the U.S.-Mexico border, than the U.S.-Canada border. Although inference is not made with regards to reasons, in the largest metric, Personal Passenger Vehicles, the largest yearly value for the US-Mexico border is nearly doube that of the US-Canada border.</w:t>
-      </w:r>
-    </w:p>
-    <w:p>
-      <w:pPr>
-        <w:pStyle w:val="FirstParagraph"/>
+        <w:spacing w:line="276" w:lineRule="auto"/>
+      </w:pPr>
+      <w:r>
+        <w:t>There exists a significantly larger traffic footprint at the U.S.-Mexico border, than the U.S.-Canada border. Although inference is not made with regards to reasons, in the largest metric, Personal Vehicle Passengers, the largest yearly v</w:t>
+      </w:r>
+      <w:r>
+        <w:t xml:space="preserve">alue for the US-Mexico border is </w:t>
+      </w:r>
+      <w:r>
+        <w:lastRenderedPageBreak/>
+        <w:t>nearly doube that of the US-Canada border. Within the US-Mexico subset, even greater variation exists between port cities, where Personal Vehicle Passengers range from zero(not allowed) to in excess of 23 million per year.</w:t>
+      </w:r>
+    </w:p>
+    <w:p>
+      <w:pPr>
+        <w:spacing w:line="276" w:lineRule="auto"/>
       </w:pPr>
     </w:p>
     <w:p>
       <w:pPr>
         <w:numPr>
-          <w:numId w:val="1004"/>
           <w:ilvl w:val="0"/>
+          <w:numId w:val="5"/>
         </w:numPr>
-      </w:pPr>
-      <w:r>
-        <w:t xml:space="preserve">Anomolies exists within the dataset that warraint further examination, beyond this analysis. Figure X.</w:t>
-      </w:r>
+        <w:spacing w:line="276" w:lineRule="auto"/>
+      </w:pPr>
+      <w:r>
+        <w:t>Multiple anomolies exist within the dataset that warraint further examination. In the port city of Van Buren, Maine (Figure C), the metric for Personal Vehicle Passengers decreases to zero, causing large downward spikes in the time series graph. Similarly</w:t>
+      </w:r>
+      <w:r>
+        <w:t xml:space="preserve">, in Point Roberts, Washington (Figure D) there is a signficant spike in Personal Vehicle Passengers, well beyond the normal seasonl variation. Finally, for all port cities, significant declines in all metrics occur around 2020, which can be attributed to </w:t>
+      </w:r>
+      <w:r>
+        <w:t>COVID restrictions, but is still anomalous given the entire time series presented.</w:t>
+      </w:r>
+    </w:p>
+    <w:p>
+      <w:pPr>
+        <w:spacing w:line="276" w:lineRule="auto"/>
+      </w:pPr>
     </w:p>
     <w:p>
       <w:pPr>
         <w:numPr>
-          <w:numId w:val="1004"/>
           <w:ilvl w:val="0"/>
+          <w:numId w:val="6"/>
         </w:numPr>
-      </w:pPr>
-      <w:r>
-        <w:t xml:space="preserve">Forecasts for any given port may produce inaccurate results, given the significant decrease in port traffic at the beginin of 2020, as shown in Figure X.</w:t>
-      </w:r>
-    </w:p>
-    <w:p>
-      <w:pPr>
-        <w:pStyle w:val="FirstParagraph"/>
-      </w:pPr>
-    </w:p>
-    <w:p>
-      <w:pPr>
-        <w:pStyle w:val="BodyText"/>
-      </w:pPr>
-      <w:r>
-        <w:t xml:space="preserve">5.Findings: This analysis does something…</w:t>
-      </w:r>
-    </w:p>
-    <w:p>
-      <w:pPr>
-        <w:pStyle w:val="BodyText"/>
-      </w:pPr>
-    </w:p>
+        <w:spacing w:line="276" w:lineRule="auto"/>
+      </w:pPr>
+      <w:r>
+        <w:t>Forecasts for any given port may produce inaccurate results, given the significant decrease in port traffic at the beginin of 2020, as shown in Figures A through D. Using Personal Vehicle Passenger data for the port city of Del Rio, TX, the expected foreca</w:t>
+      </w:r>
+      <w:r>
+        <w:t>st would continue trends seen in previous months (Figure E). This however, is not representative of the data, and in Figure E, there is a clear difference between the forecast and true data. This makes future forecasting for any port difficult, even with r</w:t>
+      </w:r>
+      <w:r>
+        <w:t>obust forecast methods such as the ARIMA(0,1,1) model.</w:t>
+      </w:r>
+    </w:p>
+    <w:p>
+      <w:pPr>
+        <w:spacing w:line="276" w:lineRule="auto"/>
+      </w:pPr>
+    </w:p>
+    <w:p>
+      <w:pPr>
+        <w:spacing w:line="276" w:lineRule="auto"/>
+      </w:pPr>
+      <w:r>
+        <w:t>5.</w:t>
+      </w:r>
+      <w:r>
+        <w:t xml:space="preserve"> </w:t>
+      </w:r>
+      <w:r>
+        <w:t>Findings: From the data, it is evident there are differences between port cities and both borders. If the necessity arose for US Army support to Homeland Security at a given port, greater impact wou</w:t>
+      </w:r>
+      <w:r>
+        <w:t>ld likely come from deployment to the southern border. Similarly, multiple ports present greater overall volume of traffic than others, and would therefore need additional support. Along with site selection, the time of year must be taken into account, giv</w:t>
+      </w:r>
+      <w:r>
+        <w:t>en the periodicity of port traffic. Finally, though numbers are rebounding, caution should be taken to forecast future port traffic based on data collected begining in 2020, due to the COVID epidemic.</w:t>
+      </w:r>
+    </w:p>
+    <w:p/>
     <w:p>
       <w:r>
         <w:br w:type="page"/>
       </w:r>
     </w:p>
     <w:p>
-      <w:pPr>
-        <w:pStyle w:val="Heading3"/>
-      </w:pPr>
-      <w:bookmarkStart w:id="27" w:name="appendix-1---figures"/>
-      <w:r>
-        <w:t xml:space="preserve">Appendix 1 - Figures</w:t>
-      </w:r>
-      <w:bookmarkEnd w:id="27"/>
-    </w:p>
-    <w:p>
-      <w:pPr>
-        <w:pStyle w:val="FirstParagraph"/>
-      </w:pPr>
-    </w:p>
-    <w:p>
-      <w:pPr>
-        <w:pStyle w:val="CaptionedFigure"/>
-      </w:pPr>
-      <w:r>
+      <w:bookmarkStart w:id="4" w:name="appendix-1---figures"/>
+      <w:r>
+        <w:lastRenderedPageBreak/>
+        <w:t>Appendix 1 - Figures</w:t>
+      </w:r>
+      <w:bookmarkEnd w:id="4"/>
+    </w:p>
+    <w:p/>
+    <w:p>
+      <w:r>
+        <w:rPr>
+          <w:noProof/>
+        </w:rPr>
         <w:drawing>
-          <wp:inline>
+          <wp:inline distT="0" distB="0" distL="0" distR="0">
             <wp:extent cx="5943600" cy="2971800"/>
-            <wp:effectExtent b="0" l="0" r="0" t="0"/>
-            <wp:docPr descr="Figure A - Piegan, MT" title="" id="1" name="Picture"/>
-            <a:graphic>
+            <wp:effectExtent l="0" t="0" r="0" b="0"/>
+            <wp:docPr id="1" name="Picture"/>
+            <wp:cNvGraphicFramePr/>
+            <a:graphic xmlns:a="http://schemas.openxmlformats.org/drawingml/2006/main">
               <a:graphicData uri="http://schemas.openxmlformats.org/drawingml/2006/picture">
-                <pic:pic>
+                <pic:pic xmlns:pic="http://schemas.openxmlformats.org/drawingml/2006/picture">
                   <pic:nvPicPr>
-                    <pic:cNvPr descr="Uhorchak_Data_analysis_info_paper_files/figure-docx/Piegan-1.png" id="0" name="Picture"/>
+                    <pic:cNvPr id="0" name="Picture" descr="Uhorchak_Data_analysis_info_paper_files/figure-docx/Piegan-1.png"/>
                     <pic:cNvPicPr>
-                      <a:picLocks noChangeArrowheads="1" noChangeAspect="1"/>
+                      <a:picLocks noChangeAspect="1" noChangeArrowheads="1"/>
                     </pic:cNvPicPr>
                   </pic:nvPicPr>
                   <pic:blipFill>
-                    <a:blip r:embed="rId28"/>
+                    <a:blip r:embed="rId7"/>
                     <a:stretch>
                       <a:fillRect/>
                     </a:stretch>
@@ -309,40 +394,29 @@
         </w:drawing>
       </w:r>
     </w:p>
-    <w:p>
-      <w:pPr>
-        <w:pStyle w:val="ImageCaption"/>
-      </w:pPr>
-      <w:r>
-        <w:t xml:space="preserve">Figure A - Piegan, MT</w:t>
-      </w:r>
-    </w:p>
-    <w:p>
-      <w:pPr>
-        <w:pStyle w:val="BodyText"/>
-      </w:pPr>
-    </w:p>
-    <w:p>
-      <w:pPr>
-        <w:pStyle w:val="CaptionedFigure"/>
-      </w:pPr>
-      <w:r>
+    <w:p/>
+    <w:p>
+      <w:r>
+        <w:rPr>
+          <w:noProof/>
+        </w:rPr>
         <w:drawing>
-          <wp:inline>
+          <wp:inline distT="0" distB="0" distL="0" distR="0">
             <wp:extent cx="5943600" cy="2971800"/>
-            <wp:effectExtent b="0" l="0" r="0" t="0"/>
-            <wp:docPr descr="Figure B - Skagway, AK" title="" id="1" name="Picture"/>
-            <a:graphic>
+            <wp:effectExtent l="0" t="0" r="0" b="0"/>
+            <wp:docPr id="2" name="Picture"/>
+            <wp:cNvGraphicFramePr/>
+            <a:graphic xmlns:a="http://schemas.openxmlformats.org/drawingml/2006/main">
               <a:graphicData uri="http://schemas.openxmlformats.org/drawingml/2006/picture">
-                <pic:pic>
+                <pic:pic xmlns:pic="http://schemas.openxmlformats.org/drawingml/2006/picture">
                   <pic:nvPicPr>
-                    <pic:cNvPr descr="Uhorchak_Data_analysis_info_paper_files/figure-docx/Skagway-1.png" id="0" name="Picture"/>
+                    <pic:cNvPr id="0" name="Picture" descr="Uhorchak_Data_analysis_info_paper_files/figure-docx/Skagway-1.png"/>
                     <pic:cNvPicPr>
-                      <a:picLocks noChangeArrowheads="1" noChangeAspect="1"/>
+                      <a:picLocks noChangeAspect="1" noChangeArrowheads="1"/>
                     </pic:cNvPicPr>
                   </pic:nvPicPr>
                   <pic:blipFill>
-                    <a:blip r:embed="rId29"/>
+                    <a:blip r:embed="rId8"/>
                     <a:stretch>
                       <a:fillRect/>
                     </a:stretch>
@@ -370,20 +444,158 @@
       </w:r>
     </w:p>
     <w:p>
-      <w:pPr>
-        <w:pStyle w:val="ImageCaption"/>
-      </w:pPr>
-      <w:r>
-        <w:t xml:space="preserve">Figure B - Skagway, AK</w:t>
+      <w:r>
+        <w:rPr>
+          <w:noProof/>
+        </w:rPr>
+        <w:lastRenderedPageBreak/>
+        <w:drawing>
+          <wp:inline distT="0" distB="0" distL="0" distR="0">
+            <wp:extent cx="5943600" cy="2971800"/>
+            <wp:effectExtent l="0" t="0" r="0" b="0"/>
+            <wp:docPr id="3" name="Picture"/>
+            <wp:cNvGraphicFramePr/>
+            <a:graphic xmlns:a="http://schemas.openxmlformats.org/drawingml/2006/main">
+              <a:graphicData uri="http://schemas.openxmlformats.org/drawingml/2006/picture">
+                <pic:pic xmlns:pic="http://schemas.openxmlformats.org/drawingml/2006/picture">
+                  <pic:nvPicPr>
+                    <pic:cNvPr id="0" name="Picture" descr="Uhorchak_Data_analysis_info_paper_files/figure-docx/Van%20Buren-1.png"/>
+                    <pic:cNvPicPr>
+                      <a:picLocks noChangeAspect="1" noChangeArrowheads="1"/>
+                    </pic:cNvPicPr>
+                  </pic:nvPicPr>
+                  <pic:blipFill>
+                    <a:blip r:embed="rId9"/>
+                    <a:stretch>
+                      <a:fillRect/>
+                    </a:stretch>
+                  </pic:blipFill>
+                  <pic:spPr bwMode="auto">
+                    <a:xfrm>
+                      <a:off x="0" y="0"/>
+                      <a:ext cx="5943600" cy="2971800"/>
+                    </a:xfrm>
+                    <a:prstGeom prst="rect">
+                      <a:avLst/>
+                    </a:prstGeom>
+                    <a:noFill/>
+                    <a:ln w="9525">
+                      <a:noFill/>
+                      <a:headEnd/>
+                      <a:tailEnd/>
+                    </a:ln>
+                  </pic:spPr>
+                </pic:pic>
+              </a:graphicData>
+            </a:graphic>
+          </wp:inline>
+        </w:drawing>
+      </w:r>
+    </w:p>
+    <w:p>
+      <w:r>
+        <w:rPr>
+          <w:noProof/>
+        </w:rPr>
+        <w:drawing>
+          <wp:inline distT="0" distB="0" distL="0" distR="0">
+            <wp:extent cx="5943600" cy="2971800"/>
+            <wp:effectExtent l="0" t="0" r="0" b="0"/>
+            <wp:docPr id="4" name="Picture"/>
+            <wp:cNvGraphicFramePr/>
+            <a:graphic xmlns:a="http://schemas.openxmlformats.org/drawingml/2006/main">
+              <a:graphicData uri="http://schemas.openxmlformats.org/drawingml/2006/picture">
+                <pic:pic xmlns:pic="http://schemas.openxmlformats.org/drawingml/2006/picture">
+                  <pic:nvPicPr>
+                    <pic:cNvPr id="0" name="Picture" descr="Uhorchak_Data_analysis_info_paper_files/figure-docx/Point%20Roberts-1.png"/>
+                    <pic:cNvPicPr>
+                      <a:picLocks noChangeAspect="1" noChangeArrowheads="1"/>
+                    </pic:cNvPicPr>
+                  </pic:nvPicPr>
+                  <pic:blipFill>
+                    <a:blip r:embed="rId10"/>
+                    <a:stretch>
+                      <a:fillRect/>
+                    </a:stretch>
+                  </pic:blipFill>
+                  <pic:spPr bwMode="auto">
+                    <a:xfrm>
+                      <a:off x="0" y="0"/>
+                      <a:ext cx="5943600" cy="2971800"/>
+                    </a:xfrm>
+                    <a:prstGeom prst="rect">
+                      <a:avLst/>
+                    </a:prstGeom>
+                    <a:noFill/>
+                    <a:ln w="9525">
+                      <a:noFill/>
+                      <a:headEnd/>
+                      <a:tailEnd/>
+                    </a:ln>
+                  </pic:spPr>
+                </pic:pic>
+              </a:graphicData>
+            </a:graphic>
+          </wp:inline>
+        </w:drawing>
+      </w:r>
+    </w:p>
+    <w:p>
+      <w:r>
+        <w:rPr>
+          <w:noProof/>
+        </w:rPr>
+        <w:lastRenderedPageBreak/>
+        <w:drawing>
+          <wp:inline distT="0" distB="0" distL="0" distR="0">
+            <wp:extent cx="5943600" cy="2971800"/>
+            <wp:effectExtent l="0" t="0" r="0" b="0"/>
+            <wp:docPr id="5" name="Picture"/>
+            <wp:cNvGraphicFramePr/>
+            <a:graphic xmlns:a="http://schemas.openxmlformats.org/drawingml/2006/main">
+              <a:graphicData uri="http://schemas.openxmlformats.org/drawingml/2006/picture">
+                <pic:pic xmlns:pic="http://schemas.openxmlformats.org/drawingml/2006/picture">
+                  <pic:nvPicPr>
+                    <pic:cNvPr id="0" name="Picture" descr="Uhorchak_Data_analysis_info_paper_files/figure-docx/ARIMA-1.png"/>
+                    <pic:cNvPicPr>
+                      <a:picLocks noChangeAspect="1" noChangeArrowheads="1"/>
+                    </pic:cNvPicPr>
+                  </pic:nvPicPr>
+                  <pic:blipFill>
+                    <a:blip r:embed="rId11"/>
+                    <a:stretch>
+                      <a:fillRect/>
+                    </a:stretch>
+                  </pic:blipFill>
+                  <pic:spPr bwMode="auto">
+                    <a:xfrm>
+                      <a:off x="0" y="0"/>
+                      <a:ext cx="5943600" cy="2971800"/>
+                    </a:xfrm>
+                    <a:prstGeom prst="rect">
+                      <a:avLst/>
+                    </a:prstGeom>
+                    <a:noFill/>
+                    <a:ln w="9525">
+                      <a:noFill/>
+                      <a:headEnd/>
+                      <a:tailEnd/>
+                    </a:ln>
+                  </pic:spPr>
+                </pic:pic>
+              </a:graphicData>
+            </a:graphic>
+          </wp:inline>
+        </w:drawing>
       </w:r>
     </w:p>
     <w:sectPr>
-      <w:headerReference w:type="even" r:id="rId10"/>
-      <w:headerReference w:type="default" r:id="rId9"/>
-      <w:footerReference w:type="even" r:id="rId12"/>
-      <w:footerReference w:type="default" r:id="rId14"/>
-      <w:headerReference w:type="first" r:id="rId11"/>
-      <w:footerReference w:type="first" r:id="rId13"/>
+      <w:headerReference w:type="even" r:id="rId12"/>
+      <w:headerReference w:type="default" r:id="rId13"/>
+      <w:footerReference w:type="even" r:id="rId14"/>
+      <w:footerReference w:type="default" r:id="rId15"/>
+      <w:headerReference w:type="first" r:id="rId16"/>
+      <w:footerReference w:type="first" r:id="rId17"/>
       <w:pgSz w:w="12240" w:h="15840"/>
       <w:pgMar w:top="1440" w:right="1440" w:bottom="1440" w:left="1440" w:header="720" w:footer="720" w:gutter="0"/>
       <w:cols w:space="720"/>
@@ -393,8 +605,23 @@
 </w:document>
 </file>
 
-<file path=word/comments.xml><?xml version="1.0" encoding="utf-8"?>
-<w:comments xmlns:w="http://schemas.openxmlformats.org/wordprocessingml/2006/main" xmlns:m="http://schemas.openxmlformats.org/officeDocument/2006/math" xmlns:r="http://schemas.openxmlformats.org/officeDocument/2006/relationships" xmlns:o="urn:schemas-microsoft-com:office:office" xmlns:v="urn:schemas-microsoft-com:vml" xmlns:w10="urn:schemas-microsoft-com:office:word" xmlns:a="http://schemas.openxmlformats.org/drawingml/2006/main" xmlns:pic="http://schemas.openxmlformats.org/drawingml/2006/picture" xmlns:wp="http://schemas.openxmlformats.org/drawingml/2006/wordprocessingDrawing"/>
+<file path=word/endnotes.xml><?xml version="1.0" encoding="utf-8"?>
+<w:endnotes xmlns:wpc="http://schemas.microsoft.com/office/word/2010/wordprocessingCanvas" xmlns:cx="http://schemas.microsoft.com/office/drawing/2014/chartex" xmlns:cx1="http://schemas.microsoft.com/office/drawing/2015/9/8/chartex" xmlns:cx2="http://schemas.microsoft.com/office/drawing/2015/10/21/chartex" xmlns:cx3="http://schemas.microsoft.com/office/drawing/2016/5/9/chartex" xmlns:cx4="http://schemas.microsoft.com/office/drawing/2016/5/10/chartex" xmlns:cx5="http://schemas.microsoft.com/office/drawing/2016/5/11/chartex" xmlns:cx6="http://schemas.microsoft.com/office/drawing/2016/5/12/chartex" xmlns:cx7="http://schemas.microsoft.com/office/drawing/2016/5/13/chartex" xmlns:cx8="http://schemas.microsoft.com/office/drawing/2016/5/14/chartex" xmlns:mc="http://schemas.openxmlformats.org/markup-compatibility/2006" xmlns:aink="http://schemas.microsoft.com/office/drawing/2016/ink" xmlns:am3d="http://schemas.microsoft.com/office/drawing/2017/model3d" xmlns:o="urn:schemas-microsoft-com:office:office" xmlns:r="http://schemas.openxmlformats.org/officeDocument/2006/relationships" xmlns:m="http://schemas.openxmlformats.org/officeDocument/2006/math" xmlns:v="urn:schemas-microsoft-com:vml" xmlns:wp14="http://schemas.microsoft.com/office/word/2010/wordprocessingDrawing" xmlns:wp="http://schemas.openxmlformats.org/drawingml/2006/wordprocessingDrawing" xmlns:w10="urn:schemas-microsoft-com:office:word" xmlns:w="http://schemas.openxmlformats.org/wordprocessingml/2006/main" xmlns:w14="http://schemas.microsoft.com/office/word/2010/wordml" xmlns:w15="http://schemas.microsoft.com/office/word/2012/wordml" xmlns:w16cex="http://schemas.microsoft.com/office/word/2018/wordml/cex" xmlns:w16cid="http://schemas.microsoft.com/office/word/2016/wordml/cid" xmlns:w16="http://schemas.microsoft.com/office/word/2018/wordml" xmlns:w16sdtdh="http://schemas.microsoft.com/office/word/2020/wordml/sdtdatahash" xmlns:w16se="http://schemas.microsoft.com/office/word/2015/wordml/symex" xmlns:wpg="http://schemas.microsoft.com/office/word/2010/wordprocessingGroup" xmlns:wpi="http://schemas.microsoft.com/office/word/2010/wordprocessingInk" xmlns:wne="http://schemas.microsoft.com/office/word/2006/wordml" xmlns:wps="http://schemas.microsoft.com/office/word/2010/wordprocessingShape" mc:Ignorable="w14 w15 w16se w16cid w16 w16cex w16sdtdh wp14">
+  <w:endnote w:type="separator" w:id="-1">
+    <w:p>
+      <w:r>
+        <w:separator/>
+      </w:r>
+    </w:p>
+  </w:endnote>
+  <w:endnote w:type="continuationSeparator" w:id="0">
+    <w:p>
+      <w:r>
+        <w:continuationSeparator/>
+      </w:r>
+    </w:p>
+  </w:endnote>
+</w:endnotes>
 </file>
 
 <file path=word/footer1.xml><?xml version="1.0" encoding="utf-8"?>
@@ -480,7 +707,14 @@
 </file>
 
 <file path=word/footnotes.xml><?xml version="1.0" encoding="utf-8"?>
-<w:footnotes xmlns:w="http://schemas.openxmlformats.org/wordprocessingml/2006/main" xmlns:m="http://schemas.openxmlformats.org/officeDocument/2006/math" xmlns:r="http://schemas.openxmlformats.org/officeDocument/2006/relationships" xmlns:o="urn:schemas-microsoft-com:office:office" xmlns:v="urn:schemas-microsoft-com:vml" xmlns:w10="urn:schemas-microsoft-com:office:word" xmlns:a="http://schemas.openxmlformats.org/drawingml/2006/main" xmlns:pic="http://schemas.openxmlformats.org/drawingml/2006/picture" xmlns:wp="http://schemas.openxmlformats.org/drawingml/2006/wordprocessingDrawing">
+<w:footnotes xmlns:wpc="http://schemas.microsoft.com/office/word/2010/wordprocessingCanvas" xmlns:cx="http://schemas.microsoft.com/office/drawing/2014/chartex" xmlns:cx1="http://schemas.microsoft.com/office/drawing/2015/9/8/chartex" xmlns:cx2="http://schemas.microsoft.com/office/drawing/2015/10/21/chartex" xmlns:cx3="http://schemas.microsoft.com/office/drawing/2016/5/9/chartex" xmlns:cx4="http://schemas.microsoft.com/office/drawing/2016/5/10/chartex" xmlns:cx5="http://schemas.microsoft.com/office/drawing/2016/5/11/chartex" xmlns:cx6="http://schemas.microsoft.com/office/drawing/2016/5/12/chartex" xmlns:cx7="http://schemas.microsoft.com/office/drawing/2016/5/13/chartex" xmlns:cx8="http://schemas.microsoft.com/office/drawing/2016/5/14/chartex" xmlns:mc="http://schemas.openxmlformats.org/markup-compatibility/2006" xmlns:aink="http://schemas.microsoft.com/office/drawing/2016/ink" xmlns:am3d="http://schemas.microsoft.com/office/drawing/2017/model3d" xmlns:o="urn:schemas-microsoft-com:office:office" xmlns:r="http://schemas.openxmlformats.org/officeDocument/2006/relationships" xmlns:m="http://schemas.openxmlformats.org/officeDocument/2006/math" xmlns:v="urn:schemas-microsoft-com:vml" xmlns:wp14="http://schemas.microsoft.com/office/word/2010/wordprocessingDrawing" xmlns:wp="http://schemas.openxmlformats.org/drawingml/2006/wordprocessingDrawing" xmlns:w10="urn:schemas-microsoft-com:office:word" xmlns:w="http://schemas.openxmlformats.org/wordprocessingml/2006/main" xmlns:w14="http://schemas.microsoft.com/office/word/2010/wordml" xmlns:w15="http://schemas.microsoft.com/office/word/2012/wordml" xmlns:w16cex="http://schemas.microsoft.com/office/word/2018/wordml/cex" xmlns:w16cid="http://schemas.microsoft.com/office/word/2016/wordml/cid" xmlns:w16="http://schemas.microsoft.com/office/word/2018/wordml" xmlns:w16sdtdh="http://schemas.microsoft.com/office/word/2020/wordml/sdtdatahash" xmlns:w16se="http://schemas.microsoft.com/office/word/2015/wordml/symex" xmlns:wpg="http://schemas.microsoft.com/office/word/2010/wordprocessingGroup" xmlns:wpi="http://schemas.microsoft.com/office/word/2010/wordprocessingInk" xmlns:wne="http://schemas.microsoft.com/office/word/2006/wordml" xmlns:wps="http://schemas.microsoft.com/office/word/2010/wordprocessingShape" mc:Ignorable="w14 w15 w16se w16cid w16 w16cex w16sdtdh wp14">
+  <w:footnote w:type="separator" w:id="-1">
+    <w:p>
+      <w:r>
+        <w:separator/>
+      </w:r>
+    </w:p>
+  </w:footnote>
   <w:footnote w:type="continuationSeparator" w:id="0">
     <w:p>
       <w:r>
@@ -488,14 +722,7 @@
       </w:r>
     </w:p>
   </w:footnote>
-  <w:footnote w:type="separator" w:id="-1">
-    <w:p>
-      <w:r>
-        <w:separator/>
-      </w:r>
-    </w:p>
-  </w:footnote>
-  <w:footnote w:id="24">
+  <w:footnote w:id="1">
     <w:p>
       <w:pPr>
         <w:pStyle w:val="FootnoteText"/>
@@ -507,25 +734,19 @@
         <w:footnoteRef/>
       </w:r>
       <w:r>
-        <w:t xml:space="preserve"> </w:t>
-      </w:r>
-      <w:r>
-        <w:t xml:space="preserve">Border Crossing/Entry Data. Accessed on 11Jun21.</w:t>
-      </w:r>
-      <w:r>
-        <w:t xml:space="preserve"> </w:t>
-      </w:r>
-      <w:hyperlink r:id="rId25">
+        <w:t xml:space="preserve"> Border Crossing/Entry Data. Accessed on 11Jun21. </w:t>
+      </w:r>
+      <w:hyperlink r:id="rId1">
         <w:r>
           <w:rPr>
             <w:rStyle w:val="Hyperlink"/>
           </w:rPr>
-          <w:t xml:space="preserve">https://www.bts.gov/browse-statistical-products-and-data/border-crossing-data/border-crossingentry-data</w:t>
+          <w:t>https://www.bts.gov/browse-statistical-products-and-data/border-crossing-data/border-crossingentry-data</w:t>
         </w:r>
       </w:hyperlink>
     </w:p>
   </w:footnote>
-  <w:footnote w:id="26">
+  <w:footnote w:id="2">
     <w:p>
       <w:pPr>
         <w:pStyle w:val="FootnoteText"/>
@@ -537,10 +758,7 @@
         <w:footnoteRef/>
       </w:r>
       <w:r>
-        <w:t xml:space="preserve"> </w:t>
-      </w:r>
-      <w:r>
-        <w:t xml:space="preserve">Ibid.</w:t>
+        <w:t xml:space="preserve"> Ibid.</w:t>
       </w:r>
     </w:p>
   </w:footnote>
@@ -630,10 +848,228 @@
 </file>
 
 <file path=word/numbering.xml><?xml version="1.0" encoding="utf-8"?>
-<w:numbering xmlns:w="http://schemas.openxmlformats.org/wordprocessingml/2006/main">
-  <w:abstractNum w:abstractNumId="990">
-    <w:nsid w:val="2c1ae401"/>
+<w:numbering xmlns:wpc="http://schemas.microsoft.com/office/word/2010/wordprocessingCanvas" xmlns:cx="http://schemas.microsoft.com/office/drawing/2014/chartex" xmlns:cx1="http://schemas.microsoft.com/office/drawing/2015/9/8/chartex" xmlns:cx2="http://schemas.microsoft.com/office/drawing/2015/10/21/chartex" xmlns:cx3="http://schemas.microsoft.com/office/drawing/2016/5/9/chartex" xmlns:cx4="http://schemas.microsoft.com/office/drawing/2016/5/10/chartex" xmlns:cx5="http://schemas.microsoft.com/office/drawing/2016/5/11/chartex" xmlns:cx6="http://schemas.microsoft.com/office/drawing/2016/5/12/chartex" xmlns:cx7="http://schemas.microsoft.com/office/drawing/2016/5/13/chartex" xmlns:cx8="http://schemas.microsoft.com/office/drawing/2016/5/14/chartex" xmlns:mc="http://schemas.openxmlformats.org/markup-compatibility/2006" xmlns:aink="http://schemas.microsoft.com/office/drawing/2016/ink" xmlns:am3d="http://schemas.microsoft.com/office/drawing/2017/model3d" xmlns:o="urn:schemas-microsoft-com:office:office" xmlns:r="http://schemas.openxmlformats.org/officeDocument/2006/relationships" xmlns:m="http://schemas.openxmlformats.org/officeDocument/2006/math" xmlns:v="urn:schemas-microsoft-com:vml" xmlns:wp14="http://schemas.microsoft.com/office/word/2010/wordprocessingDrawing" xmlns:wp="http://schemas.openxmlformats.org/drawingml/2006/wordprocessingDrawing" xmlns:w10="urn:schemas-microsoft-com:office:word" xmlns:w="http://schemas.openxmlformats.org/wordprocessingml/2006/main" xmlns:w14="http://schemas.microsoft.com/office/word/2010/wordml" xmlns:w15="http://schemas.microsoft.com/office/word/2012/wordml" xmlns:w16cex="http://schemas.microsoft.com/office/word/2018/wordml/cex" xmlns:w16cid="http://schemas.microsoft.com/office/word/2016/wordml/cid" xmlns:w16="http://schemas.microsoft.com/office/word/2018/wordml" xmlns:w16sdtdh="http://schemas.microsoft.com/office/word/2020/wordml/sdtdatahash" xmlns:w16se="http://schemas.microsoft.com/office/word/2015/wordml/symex" xmlns:wpg="http://schemas.microsoft.com/office/word/2010/wordprocessingGroup" xmlns:wpi="http://schemas.microsoft.com/office/word/2010/wordprocessingInk" xmlns:wne="http://schemas.microsoft.com/office/word/2006/wordml" xmlns:wps="http://schemas.microsoft.com/office/word/2010/wordprocessingShape" mc:Ignorable="w14 w15 w16se w16cid w16 w16cex w16sdtdh wp14">
+  <w:abstractNum w:abstractNumId="0" w15:restartNumberingAfterBreak="0">
+    <w:nsid w:val="B3CBBDEE"/>
     <w:multiLevelType w:val="multilevel"/>
+    <w:tmpl w:val="DB0E3772"/>
+    <w:lvl w:ilvl="0">
+      <w:start w:val="3"/>
+      <w:numFmt w:val="lowerLetter"/>
+      <w:lvlText w:val="%1."/>
+      <w:lvlJc w:val="left"/>
+      <w:pPr>
+        <w:tabs>
+          <w:tab w:val="num" w:pos="0"/>
+        </w:tabs>
+        <w:ind w:left="480" w:hanging="480"/>
+      </w:pPr>
+    </w:lvl>
+    <w:lvl w:ilvl="1">
+      <w:start w:val="3"/>
+      <w:numFmt w:val="lowerLetter"/>
+      <w:lvlText w:val="%2."/>
+      <w:lvlJc w:val="left"/>
+      <w:pPr>
+        <w:tabs>
+          <w:tab w:val="num" w:pos="720"/>
+        </w:tabs>
+        <w:ind w:left="1200" w:hanging="480"/>
+      </w:pPr>
+    </w:lvl>
+    <w:lvl w:ilvl="2">
+      <w:start w:val="3"/>
+      <w:numFmt w:val="lowerLetter"/>
+      <w:lvlText w:val="%3."/>
+      <w:lvlJc w:val="left"/>
+      <w:pPr>
+        <w:tabs>
+          <w:tab w:val="num" w:pos="1440"/>
+        </w:tabs>
+        <w:ind w:left="1920" w:hanging="480"/>
+      </w:pPr>
+    </w:lvl>
+    <w:lvl w:ilvl="3">
+      <w:start w:val="3"/>
+      <w:numFmt w:val="lowerLetter"/>
+      <w:lvlText w:val="%4."/>
+      <w:lvlJc w:val="left"/>
+      <w:pPr>
+        <w:tabs>
+          <w:tab w:val="num" w:pos="2160"/>
+        </w:tabs>
+        <w:ind w:left="2640" w:hanging="480"/>
+      </w:pPr>
+    </w:lvl>
+    <w:lvl w:ilvl="4">
+      <w:start w:val="3"/>
+      <w:numFmt w:val="lowerLetter"/>
+      <w:lvlText w:val="%5."/>
+      <w:lvlJc w:val="left"/>
+      <w:pPr>
+        <w:tabs>
+          <w:tab w:val="num" w:pos="2880"/>
+        </w:tabs>
+        <w:ind w:left="3360" w:hanging="480"/>
+      </w:pPr>
+    </w:lvl>
+    <w:lvl w:ilvl="5">
+      <w:start w:val="3"/>
+      <w:numFmt w:val="lowerLetter"/>
+      <w:lvlText w:val="%6."/>
+      <w:lvlJc w:val="left"/>
+      <w:pPr>
+        <w:tabs>
+          <w:tab w:val="num" w:pos="3600"/>
+        </w:tabs>
+        <w:ind w:left="4080" w:hanging="480"/>
+      </w:pPr>
+    </w:lvl>
+    <w:lvl w:ilvl="6">
+      <w:start w:val="3"/>
+      <w:numFmt w:val="lowerLetter"/>
+      <w:lvlText w:val="%7."/>
+      <w:lvlJc w:val="left"/>
+      <w:pPr>
+        <w:tabs>
+          <w:tab w:val="num" w:pos="4320"/>
+        </w:tabs>
+        <w:ind w:left="4800" w:hanging="480"/>
+      </w:pPr>
+    </w:lvl>
+    <w:lvl w:ilvl="7">
+      <w:start w:val="3"/>
+      <w:numFmt w:val="lowerLetter"/>
+      <w:lvlText w:val="%8."/>
+      <w:lvlJc w:val="left"/>
+      <w:pPr>
+        <w:tabs>
+          <w:tab w:val="num" w:pos="5040"/>
+        </w:tabs>
+        <w:ind w:left="5520" w:hanging="480"/>
+      </w:pPr>
+    </w:lvl>
+    <w:lvl w:ilvl="8">
+      <w:start w:val="3"/>
+      <w:numFmt w:val="lowerLetter"/>
+      <w:lvlText w:val="%9."/>
+      <w:lvlJc w:val="left"/>
+      <w:pPr>
+        <w:tabs>
+          <w:tab w:val="num" w:pos="5760"/>
+        </w:tabs>
+        <w:ind w:left="6240" w:hanging="480"/>
+      </w:pPr>
+    </w:lvl>
+  </w:abstractNum>
+  <w:abstractNum w:abstractNumId="1" w15:restartNumberingAfterBreak="0">
+    <w:nsid w:val="EA454B4C"/>
+    <w:multiLevelType w:val="multilevel"/>
+    <w:tmpl w:val="E59894A6"/>
+    <w:lvl w:ilvl="0">
+      <w:numFmt w:val="bullet"/>
+      <w:lvlText w:val="•"/>
+      <w:lvlJc w:val="left"/>
+      <w:pPr>
+        <w:tabs>
+          <w:tab w:val="num" w:pos="0"/>
+        </w:tabs>
+        <w:ind w:left="480" w:hanging="480"/>
+      </w:pPr>
+    </w:lvl>
+    <w:lvl w:ilvl="1">
+      <w:numFmt w:val="bullet"/>
+      <w:lvlText w:val="–"/>
+      <w:lvlJc w:val="left"/>
+      <w:pPr>
+        <w:tabs>
+          <w:tab w:val="num" w:pos="720"/>
+        </w:tabs>
+        <w:ind w:left="1200" w:hanging="480"/>
+      </w:pPr>
+    </w:lvl>
+    <w:lvl w:ilvl="2">
+      <w:numFmt w:val="bullet"/>
+      <w:lvlText w:val="•"/>
+      <w:lvlJc w:val="left"/>
+      <w:pPr>
+        <w:tabs>
+          <w:tab w:val="num" w:pos="1440"/>
+        </w:tabs>
+        <w:ind w:left="1920" w:hanging="480"/>
+      </w:pPr>
+    </w:lvl>
+    <w:lvl w:ilvl="3">
+      <w:numFmt w:val="bullet"/>
+      <w:lvlText w:val="–"/>
+      <w:lvlJc w:val="left"/>
+      <w:pPr>
+        <w:tabs>
+          <w:tab w:val="num" w:pos="2160"/>
+        </w:tabs>
+        <w:ind w:left="2640" w:hanging="480"/>
+      </w:pPr>
+    </w:lvl>
+    <w:lvl w:ilvl="4">
+      <w:numFmt w:val="bullet"/>
+      <w:lvlText w:val="•"/>
+      <w:lvlJc w:val="left"/>
+      <w:pPr>
+        <w:tabs>
+          <w:tab w:val="num" w:pos="2880"/>
+        </w:tabs>
+        <w:ind w:left="3360" w:hanging="480"/>
+      </w:pPr>
+    </w:lvl>
+    <w:lvl w:ilvl="5">
+      <w:numFmt w:val="bullet"/>
+      <w:lvlText w:val="–"/>
+      <w:lvlJc w:val="left"/>
+      <w:pPr>
+        <w:tabs>
+          <w:tab w:val="num" w:pos="3600"/>
+        </w:tabs>
+        <w:ind w:left="4080" w:hanging="480"/>
+      </w:pPr>
+    </w:lvl>
+    <w:lvl w:ilvl="6">
+      <w:numFmt w:val="bullet"/>
+      <w:lvlText w:val="•"/>
+      <w:lvlJc w:val="left"/>
+      <w:pPr>
+        <w:tabs>
+          <w:tab w:val="num" w:pos="4320"/>
+        </w:tabs>
+        <w:ind w:left="4800" w:hanging="480"/>
+      </w:pPr>
+    </w:lvl>
+    <w:lvl w:ilvl="7">
+      <w:numFmt w:val="bullet"/>
+      <w:lvlText w:val="–"/>
+      <w:lvlJc w:val="left"/>
+      <w:pPr>
+        <w:tabs>
+          <w:tab w:val="num" w:pos="5040"/>
+        </w:tabs>
+        <w:ind w:left="5520" w:hanging="480"/>
+      </w:pPr>
+    </w:lvl>
+    <w:lvl w:ilvl="8">
+      <w:numFmt w:val="bullet"/>
+      <w:lvlText w:val="•"/>
+      <w:lvlJc w:val="left"/>
+      <w:pPr>
+        <w:tabs>
+          <w:tab w:val="num" w:pos="5760"/>
+        </w:tabs>
+        <w:ind w:left="6240" w:hanging="480"/>
+      </w:pPr>
+    </w:lvl>
+  </w:abstractNum>
+  <w:abstractNum w:abstractNumId="2" w15:restartNumberingAfterBreak="0">
+    <w:nsid w:val="2C1AE401"/>
+    <w:multiLevelType w:val="multilevel"/>
+    <w:tmpl w:val="B0B21076"/>
     <w:lvl w:ilvl="0">
       <w:numFmt w:val="bullet"/>
       <w:lvlText w:val=" "/>
@@ -734,12 +1170,14 @@
       </w:pPr>
     </w:lvl>
   </w:abstractNum>
-  <w:abstractNum w:abstractNumId="991">
-    <w:nsid w:val="ea454b4c"/>
+  <w:abstractNum w:abstractNumId="3" w15:restartNumberingAfterBreak="0">
+    <w:nsid w:val="47261BAD"/>
     <w:multiLevelType w:val="multilevel"/>
+    <w:tmpl w:val="3710E744"/>
     <w:lvl w:ilvl="0">
-      <w:numFmt w:val="bullet"/>
-      <w:lvlText w:val="•"/>
+      <w:start w:val="2"/>
+      <w:numFmt w:val="lowerLetter"/>
+      <w:lvlText w:val="%1."/>
       <w:lvlJc w:val="left"/>
       <w:pPr>
         <w:tabs>
@@ -749,8 +1187,9 @@
       </w:pPr>
     </w:lvl>
     <w:lvl w:ilvl="1">
-      <w:numFmt w:val="bullet"/>
-      <w:lvlText w:val="–"/>
+      <w:start w:val="2"/>
+      <w:numFmt w:val="lowerLetter"/>
+      <w:lvlText w:val="%2."/>
       <w:lvlJc w:val="left"/>
       <w:pPr>
         <w:tabs>
@@ -760,8 +1199,9 @@
       </w:pPr>
     </w:lvl>
     <w:lvl w:ilvl="2">
-      <w:numFmt w:val="bullet"/>
-      <w:lvlText w:val="•"/>
+      <w:start w:val="2"/>
+      <w:numFmt w:val="lowerLetter"/>
+      <w:lvlText w:val="%3."/>
       <w:lvlJc w:val="left"/>
       <w:pPr>
         <w:tabs>
@@ -771,8 +1211,9 @@
       </w:pPr>
     </w:lvl>
     <w:lvl w:ilvl="3">
-      <w:numFmt w:val="bullet"/>
-      <w:lvlText w:val="–"/>
+      <w:start w:val="2"/>
+      <w:numFmt w:val="lowerLetter"/>
+      <w:lvlText w:val="%4."/>
       <w:lvlJc w:val="left"/>
       <w:pPr>
         <w:tabs>
@@ -782,8 +1223,9 @@
       </w:pPr>
     </w:lvl>
     <w:lvl w:ilvl="4">
-      <w:numFmt w:val="bullet"/>
-      <w:lvlText w:val="•"/>
+      <w:start w:val="2"/>
+      <w:numFmt w:val="lowerLetter"/>
+      <w:lvlText w:val="%5."/>
       <w:lvlJc w:val="left"/>
       <w:pPr>
         <w:tabs>
@@ -793,8 +1235,9 @@
       </w:pPr>
     </w:lvl>
     <w:lvl w:ilvl="5">
-      <w:numFmt w:val="bullet"/>
-      <w:lvlText w:val="–"/>
+      <w:start w:val="2"/>
+      <w:numFmt w:val="lowerLetter"/>
+      <w:lvlText w:val="%6."/>
       <w:lvlJc w:val="left"/>
       <w:pPr>
         <w:tabs>
@@ -804,8 +1247,9 @@
       </w:pPr>
     </w:lvl>
     <w:lvl w:ilvl="6">
-      <w:numFmt w:val="bullet"/>
-      <w:lvlText w:val="•"/>
+      <w:start w:val="2"/>
+      <w:numFmt w:val="lowerLetter"/>
+      <w:lvlText w:val="%7."/>
       <w:lvlJc w:val="left"/>
       <w:pPr>
         <w:tabs>
@@ -815,8 +1259,9 @@
       </w:pPr>
     </w:lvl>
     <w:lvl w:ilvl="7">
-      <w:numFmt w:val="bullet"/>
-      <w:lvlText w:val="–"/>
+      <w:start w:val="2"/>
+      <w:numFmt w:val="lowerLetter"/>
+      <w:lvlText w:val="%8."/>
       <w:lvlJc w:val="left"/>
       <w:pPr>
         <w:tabs>
@@ -826,8 +1271,9 @@
       </w:pPr>
     </w:lvl>
     <w:lvl w:ilvl="8">
-      <w:numFmt w:val="bullet"/>
-      <w:lvlText w:val="•"/>
+      <w:start w:val="2"/>
+      <w:numFmt w:val="lowerLetter"/>
+      <w:lvlText w:val="%9."/>
       <w:lvlJc w:val="left"/>
       <w:pPr>
         <w:tabs>
@@ -837,9 +1283,123 @@
       </w:pPr>
     </w:lvl>
   </w:abstractNum>
-  <w:abstractNum w:abstractNumId="99711">
-    <w:nsid w:val="71315dca"/>
+  <w:abstractNum w:abstractNumId="4" w15:restartNumberingAfterBreak="0">
+    <w:nsid w:val="4FBE019A"/>
     <w:multiLevelType w:val="multilevel"/>
+    <w:tmpl w:val="68A2AC72"/>
+    <w:lvl w:ilvl="0">
+      <w:start w:val="4"/>
+      <w:numFmt w:val="lowerLetter"/>
+      <w:lvlText w:val="%1."/>
+      <w:lvlJc w:val="left"/>
+      <w:pPr>
+        <w:tabs>
+          <w:tab w:val="num" w:pos="0"/>
+        </w:tabs>
+        <w:ind w:left="480" w:hanging="480"/>
+      </w:pPr>
+    </w:lvl>
+    <w:lvl w:ilvl="1">
+      <w:start w:val="4"/>
+      <w:numFmt w:val="lowerLetter"/>
+      <w:lvlText w:val="%2."/>
+      <w:lvlJc w:val="left"/>
+      <w:pPr>
+        <w:tabs>
+          <w:tab w:val="num" w:pos="720"/>
+        </w:tabs>
+        <w:ind w:left="1200" w:hanging="480"/>
+      </w:pPr>
+    </w:lvl>
+    <w:lvl w:ilvl="2">
+      <w:start w:val="4"/>
+      <w:numFmt w:val="lowerLetter"/>
+      <w:lvlText w:val="%3."/>
+      <w:lvlJc w:val="left"/>
+      <w:pPr>
+        <w:tabs>
+          <w:tab w:val="num" w:pos="1440"/>
+        </w:tabs>
+        <w:ind w:left="1920" w:hanging="480"/>
+      </w:pPr>
+    </w:lvl>
+    <w:lvl w:ilvl="3">
+      <w:start w:val="4"/>
+      <w:numFmt w:val="lowerLetter"/>
+      <w:lvlText w:val="%4."/>
+      <w:lvlJc w:val="left"/>
+      <w:pPr>
+        <w:tabs>
+          <w:tab w:val="num" w:pos="2160"/>
+        </w:tabs>
+        <w:ind w:left="2640" w:hanging="480"/>
+      </w:pPr>
+    </w:lvl>
+    <w:lvl w:ilvl="4">
+      <w:start w:val="4"/>
+      <w:numFmt w:val="lowerLetter"/>
+      <w:lvlText w:val="%5."/>
+      <w:lvlJc w:val="left"/>
+      <w:pPr>
+        <w:tabs>
+          <w:tab w:val="num" w:pos="2880"/>
+        </w:tabs>
+        <w:ind w:left="3360" w:hanging="480"/>
+      </w:pPr>
+    </w:lvl>
+    <w:lvl w:ilvl="5">
+      <w:start w:val="4"/>
+      <w:numFmt w:val="lowerLetter"/>
+      <w:lvlText w:val="%6."/>
+      <w:lvlJc w:val="left"/>
+      <w:pPr>
+        <w:tabs>
+          <w:tab w:val="num" w:pos="3600"/>
+        </w:tabs>
+        <w:ind w:left="4080" w:hanging="480"/>
+      </w:pPr>
+    </w:lvl>
+    <w:lvl w:ilvl="6">
+      <w:start w:val="4"/>
+      <w:numFmt w:val="lowerLetter"/>
+      <w:lvlText w:val="%7."/>
+      <w:lvlJc w:val="left"/>
+      <w:pPr>
+        <w:tabs>
+          <w:tab w:val="num" w:pos="4320"/>
+        </w:tabs>
+        <w:ind w:left="4800" w:hanging="480"/>
+      </w:pPr>
+    </w:lvl>
+    <w:lvl w:ilvl="7">
+      <w:start w:val="4"/>
+      <w:numFmt w:val="lowerLetter"/>
+      <w:lvlText w:val="%8."/>
+      <w:lvlJc w:val="left"/>
+      <w:pPr>
+        <w:tabs>
+          <w:tab w:val="num" w:pos="5040"/>
+        </w:tabs>
+        <w:ind w:left="5520" w:hanging="480"/>
+      </w:pPr>
+    </w:lvl>
+    <w:lvl w:ilvl="8">
+      <w:start w:val="4"/>
+      <w:numFmt w:val="lowerLetter"/>
+      <w:lvlText w:val="%9."/>
+      <w:lvlJc w:val="left"/>
+      <w:pPr>
+        <w:tabs>
+          <w:tab w:val="num" w:pos="5760"/>
+        </w:tabs>
+        <w:ind w:left="6240" w:hanging="480"/>
+      </w:pPr>
+    </w:lvl>
+  </w:abstractNum>
+  <w:abstractNum w:abstractNumId="5" w15:restartNumberingAfterBreak="0">
+    <w:nsid w:val="71315DCA"/>
+    <w:multiLevelType w:val="multilevel"/>
+    <w:tmpl w:val="4148E712"/>
     <w:lvl w:ilvl="0">
       <w:start w:val="1"/>
       <w:numFmt w:val="lowerLetter"/>
@@ -949,238 +1509,14 @@
       </w:pPr>
     </w:lvl>
   </w:abstractNum>
-  <w:abstractNum w:abstractNumId="99712">
-    <w:nsid w:val="47261bad"/>
-    <w:multiLevelType w:val="multilevel"/>
-    <w:lvl w:ilvl="0">
-      <w:start w:val="2"/>
-      <w:numFmt w:val="lowerLetter"/>
-      <w:lvlText w:val="%1."/>
-      <w:lvlJc w:val="left"/>
-      <w:pPr>
-        <w:tabs>
-          <w:tab w:val="num" w:pos="0"/>
-        </w:tabs>
-        <w:ind w:left="480" w:hanging="480"/>
-      </w:pPr>
-    </w:lvl>
-    <w:lvl w:ilvl="1">
-      <w:start w:val="2"/>
-      <w:numFmt w:val="lowerLetter"/>
-      <w:lvlText w:val="%2."/>
-      <w:lvlJc w:val="left"/>
-      <w:pPr>
-        <w:tabs>
-          <w:tab w:val="num" w:pos="720"/>
-        </w:tabs>
-        <w:ind w:left="1200" w:hanging="480"/>
-      </w:pPr>
-    </w:lvl>
-    <w:lvl w:ilvl="2">
-      <w:start w:val="2"/>
-      <w:numFmt w:val="lowerLetter"/>
-      <w:lvlText w:val="%3."/>
-      <w:lvlJc w:val="left"/>
-      <w:pPr>
-        <w:tabs>
-          <w:tab w:val="num" w:pos="1440"/>
-        </w:tabs>
-        <w:ind w:left="1920" w:hanging="480"/>
-      </w:pPr>
-    </w:lvl>
-    <w:lvl w:ilvl="3">
-      <w:start w:val="2"/>
-      <w:numFmt w:val="lowerLetter"/>
-      <w:lvlText w:val="%4."/>
-      <w:lvlJc w:val="left"/>
-      <w:pPr>
-        <w:tabs>
-          <w:tab w:val="num" w:pos="2160"/>
-        </w:tabs>
-        <w:ind w:left="2640" w:hanging="480"/>
-      </w:pPr>
-    </w:lvl>
-    <w:lvl w:ilvl="4">
-      <w:start w:val="2"/>
-      <w:numFmt w:val="lowerLetter"/>
-      <w:lvlText w:val="%5."/>
-      <w:lvlJc w:val="left"/>
-      <w:pPr>
-        <w:tabs>
-          <w:tab w:val="num" w:pos="2880"/>
-        </w:tabs>
-        <w:ind w:left="3360" w:hanging="480"/>
-      </w:pPr>
-    </w:lvl>
-    <w:lvl w:ilvl="5">
-      <w:start w:val="2"/>
-      <w:numFmt w:val="lowerLetter"/>
-      <w:lvlText w:val="%6."/>
-      <w:lvlJc w:val="left"/>
-      <w:pPr>
-        <w:tabs>
-          <w:tab w:val="num" w:pos="3600"/>
-        </w:tabs>
-        <w:ind w:left="4080" w:hanging="480"/>
-      </w:pPr>
-    </w:lvl>
-    <w:lvl w:ilvl="6">
-      <w:start w:val="2"/>
-      <w:numFmt w:val="lowerLetter"/>
-      <w:lvlText w:val="%7."/>
-      <w:lvlJc w:val="left"/>
-      <w:pPr>
-        <w:tabs>
-          <w:tab w:val="num" w:pos="4320"/>
-        </w:tabs>
-        <w:ind w:left="4800" w:hanging="480"/>
-      </w:pPr>
-    </w:lvl>
-    <w:lvl w:ilvl="7">
-      <w:start w:val="2"/>
-      <w:numFmt w:val="lowerLetter"/>
-      <w:lvlText w:val="%8."/>
-      <w:lvlJc w:val="left"/>
-      <w:pPr>
-        <w:tabs>
-          <w:tab w:val="num" w:pos="5040"/>
-        </w:tabs>
-        <w:ind w:left="5520" w:hanging="480"/>
-      </w:pPr>
-    </w:lvl>
-    <w:lvl w:ilvl="8">
-      <w:start w:val="2"/>
-      <w:numFmt w:val="lowerLetter"/>
-      <w:lvlText w:val="%9."/>
-      <w:lvlJc w:val="left"/>
-      <w:pPr>
-        <w:tabs>
-          <w:tab w:val="num" w:pos="5760"/>
-        </w:tabs>
-        <w:ind w:left="6240" w:hanging="480"/>
-      </w:pPr>
-    </w:lvl>
-  </w:abstractNum>
-  <w:abstractNum w:abstractNumId="99713">
-    <w:nsid w:val="b3cbbdee"/>
-    <w:multiLevelType w:val="multilevel"/>
-    <w:lvl w:ilvl="0">
-      <w:start w:val="3"/>
-      <w:numFmt w:val="lowerLetter"/>
-      <w:lvlText w:val="%1."/>
-      <w:lvlJc w:val="left"/>
-      <w:pPr>
-        <w:tabs>
-          <w:tab w:val="num" w:pos="0"/>
-        </w:tabs>
-        <w:ind w:left="480" w:hanging="480"/>
-      </w:pPr>
-    </w:lvl>
-    <w:lvl w:ilvl="1">
-      <w:start w:val="3"/>
-      <w:numFmt w:val="lowerLetter"/>
-      <w:lvlText w:val="%2."/>
-      <w:lvlJc w:val="left"/>
-      <w:pPr>
-        <w:tabs>
-          <w:tab w:val="num" w:pos="720"/>
-        </w:tabs>
-        <w:ind w:left="1200" w:hanging="480"/>
-      </w:pPr>
-    </w:lvl>
-    <w:lvl w:ilvl="2">
-      <w:start w:val="3"/>
-      <w:numFmt w:val="lowerLetter"/>
-      <w:lvlText w:val="%3."/>
-      <w:lvlJc w:val="left"/>
-      <w:pPr>
-        <w:tabs>
-          <w:tab w:val="num" w:pos="1440"/>
-        </w:tabs>
-        <w:ind w:left="1920" w:hanging="480"/>
-      </w:pPr>
-    </w:lvl>
-    <w:lvl w:ilvl="3">
-      <w:start w:val="3"/>
-      <w:numFmt w:val="lowerLetter"/>
-      <w:lvlText w:val="%4."/>
-      <w:lvlJc w:val="left"/>
-      <w:pPr>
-        <w:tabs>
-          <w:tab w:val="num" w:pos="2160"/>
-        </w:tabs>
-        <w:ind w:left="2640" w:hanging="480"/>
-      </w:pPr>
-    </w:lvl>
-    <w:lvl w:ilvl="4">
-      <w:start w:val="3"/>
-      <w:numFmt w:val="lowerLetter"/>
-      <w:lvlText w:val="%5."/>
-      <w:lvlJc w:val="left"/>
-      <w:pPr>
-        <w:tabs>
-          <w:tab w:val="num" w:pos="2880"/>
-        </w:tabs>
-        <w:ind w:left="3360" w:hanging="480"/>
-      </w:pPr>
-    </w:lvl>
-    <w:lvl w:ilvl="5">
-      <w:start w:val="3"/>
-      <w:numFmt w:val="lowerLetter"/>
-      <w:lvlText w:val="%6."/>
-      <w:lvlJc w:val="left"/>
-      <w:pPr>
-        <w:tabs>
-          <w:tab w:val="num" w:pos="3600"/>
-        </w:tabs>
-        <w:ind w:left="4080" w:hanging="480"/>
-      </w:pPr>
-    </w:lvl>
-    <w:lvl w:ilvl="6">
-      <w:start w:val="3"/>
-      <w:numFmt w:val="lowerLetter"/>
-      <w:lvlText w:val="%7."/>
-      <w:lvlJc w:val="left"/>
-      <w:pPr>
-        <w:tabs>
-          <w:tab w:val="num" w:pos="4320"/>
-        </w:tabs>
-        <w:ind w:left="4800" w:hanging="480"/>
-      </w:pPr>
-    </w:lvl>
-    <w:lvl w:ilvl="7">
-      <w:start w:val="3"/>
-      <w:numFmt w:val="lowerLetter"/>
-      <w:lvlText w:val="%8."/>
-      <w:lvlJc w:val="left"/>
-      <w:pPr>
-        <w:tabs>
-          <w:tab w:val="num" w:pos="5040"/>
-        </w:tabs>
-        <w:ind w:left="5520" w:hanging="480"/>
-      </w:pPr>
-    </w:lvl>
-    <w:lvl w:ilvl="8">
-      <w:start w:val="3"/>
-      <w:numFmt w:val="lowerLetter"/>
-      <w:lvlText w:val="%9."/>
-      <w:lvlJc w:val="left"/>
-      <w:pPr>
-        <w:tabs>
-          <w:tab w:val="num" w:pos="5760"/>
-        </w:tabs>
-        <w:ind w:left="6240" w:hanging="480"/>
-      </w:pPr>
-    </w:lvl>
-  </w:abstractNum>
-  <w:num w:numId="1000">
-    <w:abstractNumId w:val="990"/>
+  <w:num w:numId="1">
+    <w:abstractNumId w:val="2"/>
   </w:num>
-  <w:num w:numId="1001">
-    <w:abstractNumId w:val="991"/>
+  <w:num w:numId="2">
+    <w:abstractNumId w:val="1"/>
   </w:num>
-  <w:num w:numId="1002">
-    <w:abstractNumId w:val="99711"/>
+  <w:num w:numId="3">
+    <w:abstractNumId w:val="5"/>
     <w:lvlOverride w:ilvl="0">
       <w:startOverride w:val="1"/>
     </w:lvlOverride>
@@ -1209,8 +1545,8 @@
       <w:startOverride w:val="1"/>
     </w:lvlOverride>
   </w:num>
-  <w:num w:numId="1003">
-    <w:abstractNumId w:val="99712"/>
+  <w:num w:numId="4">
+    <w:abstractNumId w:val="3"/>
     <w:lvlOverride w:ilvl="0">
       <w:startOverride w:val="2"/>
     </w:lvlOverride>
@@ -1239,8 +1575,8 @@
       <w:startOverride w:val="2"/>
     </w:lvlOverride>
   </w:num>
-  <w:num w:numId="1004">
-    <w:abstractNumId w:val="99713"/>
+  <w:num w:numId="5">
+    <w:abstractNumId w:val="0"/>
     <w:lvlOverride w:ilvl="0">
       <w:startOverride w:val="3"/>
     </w:lvlOverride>
@@ -1267,6 +1603,36 @@
     </w:lvlOverride>
     <w:lvlOverride w:ilvl="8">
       <w:startOverride w:val="3"/>
+    </w:lvlOverride>
+  </w:num>
+  <w:num w:numId="6">
+    <w:abstractNumId w:val="4"/>
+    <w:lvlOverride w:ilvl="0">
+      <w:startOverride w:val="4"/>
+    </w:lvlOverride>
+    <w:lvlOverride w:ilvl="1">
+      <w:startOverride w:val="4"/>
+    </w:lvlOverride>
+    <w:lvlOverride w:ilvl="2">
+      <w:startOverride w:val="4"/>
+    </w:lvlOverride>
+    <w:lvlOverride w:ilvl="3">
+      <w:startOverride w:val="4"/>
+    </w:lvlOverride>
+    <w:lvlOverride w:ilvl="4">
+      <w:startOverride w:val="4"/>
+    </w:lvlOverride>
+    <w:lvlOverride w:ilvl="5">
+      <w:startOverride w:val="4"/>
+    </w:lvlOverride>
+    <w:lvlOverride w:ilvl="6">
+      <w:startOverride w:val="4"/>
+    </w:lvlOverride>
+    <w:lvlOverride w:ilvl="7">
+      <w:startOverride w:val="4"/>
+    </w:lvlOverride>
+    <w:lvlOverride w:ilvl="8">
+      <w:startOverride w:val="4"/>
     </w:lvlOverride>
   </w:num>
 </w:numbering>
@@ -1970,269 +2336,237 @@
   <w:style w:type="paragraph" w:customStyle="1" w:styleId="SourceCode">
     <w:name w:val="Source Code"/>
     <w:basedOn w:val="Normal"/>
-    <w:link w:val="VerbatimChar"/>
     <w:pPr>
-      <w:wordWrap w:val="off"/>
-      <w:shd w:val="clear" w:fill="f8f8f8"/>
+      <w:shd w:val="clear" w:color="auto" w:fill="F8F8F8"/>
+      <w:wordWrap w:val="0"/>
     </w:pPr>
   </w:style>
   <w:style w:type="character" w:customStyle="1" w:styleId="KeywordTok">
     <w:name w:val="KeywordTok"/>
-    <w:basedOn w:val="VerbatimChar"/>
-    <w:rPr>
-      <w:color w:val="204a87"/>
-      <w:shd w:val="clear" w:fill="f8f8f8"/>
+    <w:rPr>
       <w:b/>
+      <w:color w:val="204A87"/>
+      <w:shd w:val="clear" w:color="auto" w:fill="F8F8F8"/>
     </w:rPr>
   </w:style>
   <w:style w:type="character" w:customStyle="1" w:styleId="DataTypeTok">
     <w:name w:val="DataTypeTok"/>
-    <w:basedOn w:val="VerbatimChar"/>
-    <w:rPr>
-      <w:color w:val="204a87"/>
-      <w:shd w:val="clear" w:fill="f8f8f8"/>
+    <w:rPr>
+      <w:color w:val="204A87"/>
+      <w:shd w:val="clear" w:color="auto" w:fill="F8F8F8"/>
     </w:rPr>
   </w:style>
   <w:style w:type="character" w:customStyle="1" w:styleId="DecValTok">
     <w:name w:val="DecValTok"/>
-    <w:basedOn w:val="VerbatimChar"/>
-    <w:rPr>
-      <w:color w:val="0000cf"/>
-      <w:shd w:val="clear" w:fill="f8f8f8"/>
+    <w:rPr>
+      <w:color w:val="0000CF"/>
+      <w:shd w:val="clear" w:color="auto" w:fill="F8F8F8"/>
     </w:rPr>
   </w:style>
   <w:style w:type="character" w:customStyle="1" w:styleId="BaseNTok">
     <w:name w:val="BaseNTok"/>
-    <w:basedOn w:val="VerbatimChar"/>
-    <w:rPr>
-      <w:color w:val="0000cf"/>
-      <w:shd w:val="clear" w:fill="f8f8f8"/>
+    <w:rPr>
+      <w:color w:val="0000CF"/>
+      <w:shd w:val="clear" w:color="auto" w:fill="F8F8F8"/>
     </w:rPr>
   </w:style>
   <w:style w:type="character" w:customStyle="1" w:styleId="FloatTok">
     <w:name w:val="FloatTok"/>
-    <w:basedOn w:val="VerbatimChar"/>
-    <w:rPr>
-      <w:color w:val="0000cf"/>
-      <w:shd w:val="clear" w:fill="f8f8f8"/>
+    <w:rPr>
+      <w:color w:val="0000CF"/>
+      <w:shd w:val="clear" w:color="auto" w:fill="F8F8F8"/>
     </w:rPr>
   </w:style>
   <w:style w:type="character" w:customStyle="1" w:styleId="ConstantTok">
     <w:name w:val="ConstantTok"/>
-    <w:basedOn w:val="VerbatimChar"/>
     <w:rPr>
       <w:color w:val="000000"/>
-      <w:shd w:val="clear" w:fill="f8f8f8"/>
+      <w:shd w:val="clear" w:color="auto" w:fill="F8F8F8"/>
     </w:rPr>
   </w:style>
   <w:style w:type="character" w:customStyle="1" w:styleId="CharTok">
     <w:name w:val="CharTok"/>
-    <w:basedOn w:val="VerbatimChar"/>
-    <w:rPr>
-      <w:color w:val="4e9a06"/>
-      <w:shd w:val="clear" w:fill="f8f8f8"/>
+    <w:rPr>
+      <w:color w:val="4E9A06"/>
+      <w:shd w:val="clear" w:color="auto" w:fill="F8F8F8"/>
     </w:rPr>
   </w:style>
   <w:style w:type="character" w:customStyle="1" w:styleId="SpecialCharTok">
     <w:name w:val="SpecialCharTok"/>
-    <w:basedOn w:val="VerbatimChar"/>
     <w:rPr>
       <w:color w:val="000000"/>
-      <w:shd w:val="clear" w:fill="f8f8f8"/>
+      <w:shd w:val="clear" w:color="auto" w:fill="F8F8F8"/>
     </w:rPr>
   </w:style>
   <w:style w:type="character" w:customStyle="1" w:styleId="StringTok">
     <w:name w:val="StringTok"/>
-    <w:basedOn w:val="VerbatimChar"/>
-    <w:rPr>
-      <w:color w:val="4e9a06"/>
-      <w:shd w:val="clear" w:fill="f8f8f8"/>
+    <w:rPr>
+      <w:color w:val="4E9A06"/>
+      <w:shd w:val="clear" w:color="auto" w:fill="F8F8F8"/>
     </w:rPr>
   </w:style>
   <w:style w:type="character" w:customStyle="1" w:styleId="VerbatimStringTok">
     <w:name w:val="VerbatimStringTok"/>
-    <w:basedOn w:val="VerbatimChar"/>
-    <w:rPr>
-      <w:color w:val="4e9a06"/>
-      <w:shd w:val="clear" w:fill="f8f8f8"/>
+    <w:rPr>
+      <w:color w:val="4E9A06"/>
+      <w:shd w:val="clear" w:color="auto" w:fill="F8F8F8"/>
     </w:rPr>
   </w:style>
   <w:style w:type="character" w:customStyle="1" w:styleId="SpecialStringTok">
     <w:name w:val="SpecialStringTok"/>
-    <w:basedOn w:val="VerbatimChar"/>
-    <w:rPr>
-      <w:color w:val="4e9a06"/>
-      <w:shd w:val="clear" w:fill="f8f8f8"/>
+    <w:rPr>
+      <w:color w:val="4E9A06"/>
+      <w:shd w:val="clear" w:color="auto" w:fill="F8F8F8"/>
     </w:rPr>
   </w:style>
   <w:style w:type="character" w:customStyle="1" w:styleId="ImportTok">
     <w:name w:val="ImportTok"/>
-    <w:basedOn w:val="VerbatimChar"/>
-    <w:rPr>
-      <w:shd w:val="clear" w:fill="f8f8f8"/>
+    <w:rPr>
+      <w:shd w:val="clear" w:color="auto" w:fill="F8F8F8"/>
     </w:rPr>
   </w:style>
   <w:style w:type="character" w:customStyle="1" w:styleId="CommentTok">
     <w:name w:val="CommentTok"/>
-    <w:basedOn w:val="VerbatimChar"/>
-    <w:rPr>
-      <w:color w:val="8f5902"/>
-      <w:shd w:val="clear" w:fill="f8f8f8"/>
+    <w:rPr>
       <w:i/>
+      <w:color w:val="8F5902"/>
+      <w:shd w:val="clear" w:color="auto" w:fill="F8F8F8"/>
     </w:rPr>
   </w:style>
   <w:style w:type="character" w:customStyle="1" w:styleId="DocumentationTok">
     <w:name w:val="DocumentationTok"/>
-    <w:basedOn w:val="VerbatimChar"/>
-    <w:rPr>
-      <w:color w:val="8f5902"/>
-      <w:shd w:val="clear" w:fill="f8f8f8"/>
+    <w:rPr>
       <w:b/>
       <w:i/>
+      <w:color w:val="8F5902"/>
+      <w:shd w:val="clear" w:color="auto" w:fill="F8F8F8"/>
     </w:rPr>
   </w:style>
   <w:style w:type="character" w:customStyle="1" w:styleId="AnnotationTok">
     <w:name w:val="AnnotationTok"/>
-    <w:basedOn w:val="VerbatimChar"/>
-    <w:rPr>
-      <w:color w:val="8f5902"/>
-      <w:shd w:val="clear" w:fill="f8f8f8"/>
+    <w:rPr>
       <w:b/>
       <w:i/>
+      <w:color w:val="8F5902"/>
+      <w:shd w:val="clear" w:color="auto" w:fill="F8F8F8"/>
     </w:rPr>
   </w:style>
   <w:style w:type="character" w:customStyle="1" w:styleId="CommentVarTok">
     <w:name w:val="CommentVarTok"/>
-    <w:basedOn w:val="VerbatimChar"/>
-    <w:rPr>
-      <w:color w:val="8f5902"/>
-      <w:shd w:val="clear" w:fill="f8f8f8"/>
+    <w:rPr>
       <w:b/>
       <w:i/>
+      <w:color w:val="8F5902"/>
+      <w:shd w:val="clear" w:color="auto" w:fill="F8F8F8"/>
     </w:rPr>
   </w:style>
   <w:style w:type="character" w:customStyle="1" w:styleId="OtherTok">
     <w:name w:val="OtherTok"/>
-    <w:basedOn w:val="VerbatimChar"/>
-    <w:rPr>
-      <w:color w:val="8f5902"/>
-      <w:shd w:val="clear" w:fill="f8f8f8"/>
+    <w:rPr>
+      <w:color w:val="8F5902"/>
+      <w:shd w:val="clear" w:color="auto" w:fill="F8F8F8"/>
     </w:rPr>
   </w:style>
   <w:style w:type="character" w:customStyle="1" w:styleId="FunctionTok">
     <w:name w:val="FunctionTok"/>
-    <w:basedOn w:val="VerbatimChar"/>
     <w:rPr>
       <w:color w:val="000000"/>
-      <w:shd w:val="clear" w:fill="f8f8f8"/>
+      <w:shd w:val="clear" w:color="auto" w:fill="F8F8F8"/>
     </w:rPr>
   </w:style>
   <w:style w:type="character" w:customStyle="1" w:styleId="VariableTok">
     <w:name w:val="VariableTok"/>
-    <w:basedOn w:val="VerbatimChar"/>
     <w:rPr>
       <w:color w:val="000000"/>
-      <w:shd w:val="clear" w:fill="f8f8f8"/>
+      <w:shd w:val="clear" w:color="auto" w:fill="F8F8F8"/>
     </w:rPr>
   </w:style>
   <w:style w:type="character" w:customStyle="1" w:styleId="ControlFlowTok">
     <w:name w:val="ControlFlowTok"/>
-    <w:basedOn w:val="VerbatimChar"/>
-    <w:rPr>
-      <w:color w:val="204a87"/>
-      <w:shd w:val="clear" w:fill="f8f8f8"/>
+    <w:rPr>
       <w:b/>
+      <w:color w:val="204A87"/>
+      <w:shd w:val="clear" w:color="auto" w:fill="F8F8F8"/>
     </w:rPr>
   </w:style>
   <w:style w:type="character" w:customStyle="1" w:styleId="OperatorTok">
     <w:name w:val="OperatorTok"/>
-    <w:basedOn w:val="VerbatimChar"/>
-    <w:rPr>
-      <w:color w:val="ce5c00"/>
-      <w:shd w:val="clear" w:fill="f8f8f8"/>
+    <w:rPr>
       <w:b/>
+      <w:color w:val="CE5C00"/>
+      <w:shd w:val="clear" w:color="auto" w:fill="F8F8F8"/>
     </w:rPr>
   </w:style>
   <w:style w:type="character" w:customStyle="1" w:styleId="BuiltInTok">
     <w:name w:val="BuiltInTok"/>
-    <w:basedOn w:val="VerbatimChar"/>
-    <w:rPr>
-      <w:shd w:val="clear" w:fill="f8f8f8"/>
+    <w:rPr>
+      <w:shd w:val="clear" w:color="auto" w:fill="F8F8F8"/>
     </w:rPr>
   </w:style>
   <w:style w:type="character" w:customStyle="1" w:styleId="ExtensionTok">
     <w:name w:val="ExtensionTok"/>
-    <w:basedOn w:val="VerbatimChar"/>
-    <w:rPr>
-      <w:shd w:val="clear" w:fill="f8f8f8"/>
+    <w:rPr>
+      <w:shd w:val="clear" w:color="auto" w:fill="F8F8F8"/>
     </w:rPr>
   </w:style>
   <w:style w:type="character" w:customStyle="1" w:styleId="PreprocessorTok">
     <w:name w:val="PreprocessorTok"/>
-    <w:basedOn w:val="VerbatimChar"/>
-    <w:rPr>
-      <w:color w:val="8f5902"/>
-      <w:shd w:val="clear" w:fill="f8f8f8"/>
+    <w:rPr>
       <w:i/>
+      <w:color w:val="8F5902"/>
+      <w:shd w:val="clear" w:color="auto" w:fill="F8F8F8"/>
     </w:rPr>
   </w:style>
   <w:style w:type="character" w:customStyle="1" w:styleId="AttributeTok">
     <w:name w:val="AttributeTok"/>
-    <w:basedOn w:val="VerbatimChar"/>
-    <w:rPr>
-      <w:color w:val="c4a000"/>
-      <w:shd w:val="clear" w:fill="f8f8f8"/>
+    <w:rPr>
+      <w:color w:val="C4A000"/>
+      <w:shd w:val="clear" w:color="auto" w:fill="F8F8F8"/>
     </w:rPr>
   </w:style>
   <w:style w:type="character" w:customStyle="1" w:styleId="RegionMarkerTok">
     <w:name w:val="RegionMarkerTok"/>
-    <w:basedOn w:val="VerbatimChar"/>
-    <w:rPr>
-      <w:shd w:val="clear" w:fill="f8f8f8"/>
+    <w:rPr>
+      <w:shd w:val="clear" w:color="auto" w:fill="F8F8F8"/>
     </w:rPr>
   </w:style>
   <w:style w:type="character" w:customStyle="1" w:styleId="InformationTok">
     <w:name w:val="InformationTok"/>
-    <w:basedOn w:val="VerbatimChar"/>
-    <w:rPr>
-      <w:color w:val="8f5902"/>
-      <w:shd w:val="clear" w:fill="f8f8f8"/>
+    <w:rPr>
       <w:b/>
       <w:i/>
+      <w:color w:val="8F5902"/>
+      <w:shd w:val="clear" w:color="auto" w:fill="F8F8F8"/>
     </w:rPr>
   </w:style>
   <w:style w:type="character" w:customStyle="1" w:styleId="WarningTok">
     <w:name w:val="WarningTok"/>
-    <w:basedOn w:val="VerbatimChar"/>
-    <w:rPr>
-      <w:color w:val="8f5902"/>
-      <w:shd w:val="clear" w:fill="f8f8f8"/>
+    <w:rPr>
       <w:b/>
       <w:i/>
+      <w:color w:val="8F5902"/>
+      <w:shd w:val="clear" w:color="auto" w:fill="F8F8F8"/>
     </w:rPr>
   </w:style>
   <w:style w:type="character" w:customStyle="1" w:styleId="AlertTok">
     <w:name w:val="AlertTok"/>
-    <w:basedOn w:val="VerbatimChar"/>
-    <w:rPr>
-      <w:color w:val="ef2929"/>
-      <w:shd w:val="clear" w:fill="f8f8f8"/>
+    <w:rPr>
+      <w:color w:val="EF2929"/>
+      <w:shd w:val="clear" w:color="auto" w:fill="F8F8F8"/>
     </w:rPr>
   </w:style>
   <w:style w:type="character" w:customStyle="1" w:styleId="ErrorTok">
     <w:name w:val="ErrorTok"/>
-    <w:basedOn w:val="VerbatimChar"/>
-    <w:rPr>
-      <w:color w:val="a40000"/>
-      <w:shd w:val="clear" w:fill="f8f8f8"/>
+    <w:rPr>
       <w:b/>
+      <w:color w:val="A40000"/>
+      <w:shd w:val="clear" w:color="auto" w:fill="F8F8F8"/>
     </w:rPr>
   </w:style>
   <w:style w:type="character" w:customStyle="1" w:styleId="NormalTok">
     <w:name w:val="NormalTok"/>
-    <w:basedOn w:val="VerbatimChar"/>
-    <w:rPr>
-      <w:shd w:val="clear" w:fill="f8f8f8"/>
+    <w:rPr>
+      <w:shd w:val="clear" w:color="auto" w:fill="F8F8F8"/>
     </w:rPr>
   </w:style>
 </w:styles>

</xml_diff>